<commit_message>
add screen power point
</commit_message>
<xml_diff>
--- a/רעיונות לאפליקציה 2.docx
+++ b/רעיונות לאפליקציה 2.docx
@@ -1,6 +1,6 @@
 
 <file path=word/document.xml><?xml version="1.0" encoding="utf-8"?>
-<w:document xmlns:ve="http://schemas.openxmlformats.org/markup-compatibility/2006" xmlns:o="urn:schemas-microsoft-com:office:office" xmlns:r="http://schemas.openxmlformats.org/officeDocument/2006/relationships" xmlns:m="http://schemas.openxmlformats.org/officeDocument/2006/math" xmlns:v="urn:schemas-microsoft-com:vml" xmlns:wp="http://schemas.openxmlformats.org/drawingml/2006/wordprocessingDrawing" xmlns:w10="urn:schemas-microsoft-com:office:word" xmlns:w="http://schemas.openxmlformats.org/wordprocessingml/2006/main" xmlns:wne="http://schemas.microsoft.com/office/word/2006/wordml">
+<w:document xmlns:wpc="http://schemas.microsoft.com/office/word/2010/wordprocessingCanvas" xmlns:mc="http://schemas.openxmlformats.org/markup-compatibility/2006" xmlns:o="urn:schemas-microsoft-com:office:office" xmlns:r="http://schemas.openxmlformats.org/officeDocument/2006/relationships" xmlns:m="http://schemas.openxmlformats.org/officeDocument/2006/math" xmlns:v="urn:schemas-microsoft-com:vml" xmlns:wp14="http://schemas.microsoft.com/office/word/2010/wordprocessingDrawing" xmlns:wp="http://schemas.openxmlformats.org/drawingml/2006/wordprocessingDrawing" xmlns:w10="urn:schemas-microsoft-com:office:word" xmlns:w="http://schemas.openxmlformats.org/wordprocessingml/2006/main" xmlns:w14="http://schemas.microsoft.com/office/word/2010/wordml" xmlns:wpg="http://schemas.microsoft.com/office/word/2010/wordprocessingGroup" xmlns:wpi="http://schemas.microsoft.com/office/word/2010/wordprocessingInk" xmlns:wne="http://schemas.microsoft.com/office/word/2006/wordml" xmlns:wps="http://schemas.microsoft.com/office/word/2010/wordprocessingShape" mc:Ignorable="w14 wp14">
   <w:body>
     <w:p>
       <w:pPr>
@@ -136,6 +136,8 @@
           <w:rtl/>
         </w:rPr>
       </w:pPr>
+      <w:bookmarkStart w:id="0" w:name="_GoBack"/>
+      <w:bookmarkEnd w:id="0"/>
     </w:p>
     <w:p>
       <w:pPr>
@@ -710,21 +712,12 @@
           <w:rtl/>
         </w:rPr>
       </w:pPr>
-      <w:proofErr w:type="spellStart"/>
-      <w:r>
-        <w:rPr>
-          <w:rFonts w:hint="cs"/>
-          <w:rtl/>
-        </w:rPr>
-        <w:t>תק</w:t>
-      </w:r>
-      <w:proofErr w:type="spellEnd"/>
-      <w:r>
-        <w:rPr>
-          <w:rFonts w:hint="cs"/>
-          <w:rtl/>
-        </w:rPr>
-        <w:t xml:space="preserve"> ימי האבות.. השופטים... </w:t>
+      <w:r>
+        <w:rPr>
+          <w:rFonts w:hint="cs"/>
+          <w:rtl/>
+        </w:rPr>
+        <w:t xml:space="preserve">תק ימי האבות.. השופטים... </w:t>
       </w:r>
     </w:p>
     <w:p>
@@ -929,9 +922,6 @@
         <w:tabs>
           <w:tab w:val="left" w:pos="1586"/>
         </w:tabs>
-        <w:rPr>
-          <w:rFonts w:hint="cs"/>
-        </w:rPr>
       </w:pPr>
       <w:r>
         <w:rPr>
@@ -970,183 +960,166 @@
           <w:tab w:val="left" w:pos="1586"/>
         </w:tabs>
         <w:rPr>
-          <w:rFonts w:hint="cs"/>
-          <w:rtl/>
-        </w:rPr>
-      </w:pPr>
-    </w:p>
-    <w:p>
-      <w:pPr>
-        <w:tabs>
-          <w:tab w:val="left" w:pos="1586"/>
-        </w:tabs>
-        <w:rPr>
-          <w:rFonts w:hint="cs"/>
-          <w:rtl/>
-        </w:rPr>
-      </w:pPr>
-    </w:p>
-    <w:p>
-      <w:pPr>
-        <w:tabs>
-          <w:tab w:val="left" w:pos="1586"/>
-        </w:tabs>
-        <w:rPr>
-          <w:rFonts w:hint="cs"/>
-          <w:rtl/>
-        </w:rPr>
-      </w:pPr>
-    </w:p>
-    <w:p>
-      <w:pPr>
-        <w:tabs>
-          <w:tab w:val="left" w:pos="1586"/>
-        </w:tabs>
-        <w:rPr>
-          <w:rFonts w:hint="cs"/>
-          <w:rtl/>
-        </w:rPr>
-      </w:pPr>
-    </w:p>
-    <w:p>
-      <w:pPr>
-        <w:tabs>
-          <w:tab w:val="left" w:pos="1586"/>
-        </w:tabs>
-        <w:rPr>
-          <w:rFonts w:hint="cs"/>
-          <w:rtl/>
-        </w:rPr>
-      </w:pPr>
-    </w:p>
-    <w:p>
-      <w:pPr>
-        <w:tabs>
-          <w:tab w:val="left" w:pos="1586"/>
-        </w:tabs>
-        <w:rPr>
-          <w:rFonts w:hint="cs"/>
-          <w:rtl/>
-        </w:rPr>
-      </w:pPr>
-    </w:p>
-    <w:p>
-      <w:pPr>
-        <w:tabs>
-          <w:tab w:val="left" w:pos="1586"/>
-        </w:tabs>
-        <w:rPr>
-          <w:rFonts w:hint="cs"/>
-          <w:rtl/>
-        </w:rPr>
-      </w:pPr>
-    </w:p>
-    <w:p>
-      <w:pPr>
-        <w:tabs>
-          <w:tab w:val="left" w:pos="1586"/>
-        </w:tabs>
-        <w:rPr>
-          <w:rFonts w:hint="cs"/>
-          <w:rtl/>
-        </w:rPr>
-      </w:pPr>
-    </w:p>
-    <w:p>
-      <w:pPr>
-        <w:tabs>
-          <w:tab w:val="left" w:pos="1586"/>
-        </w:tabs>
-        <w:rPr>
-          <w:rFonts w:hint="cs"/>
-          <w:rtl/>
-        </w:rPr>
-      </w:pPr>
-    </w:p>
-    <w:p>
-      <w:pPr>
-        <w:tabs>
-          <w:tab w:val="left" w:pos="1586"/>
-        </w:tabs>
-        <w:rPr>
-          <w:rFonts w:hint="cs"/>
-          <w:rtl/>
-        </w:rPr>
-      </w:pPr>
-    </w:p>
-    <w:p>
-      <w:pPr>
-        <w:tabs>
-          <w:tab w:val="left" w:pos="1586"/>
-        </w:tabs>
-        <w:rPr>
-          <w:rFonts w:hint="cs"/>
-          <w:rtl/>
-        </w:rPr>
-      </w:pPr>
-    </w:p>
-    <w:p>
-      <w:pPr>
-        <w:tabs>
-          <w:tab w:val="left" w:pos="1586"/>
-        </w:tabs>
-        <w:rPr>
-          <w:rFonts w:hint="cs"/>
-          <w:rtl/>
-        </w:rPr>
-      </w:pPr>
-    </w:p>
-    <w:p>
-      <w:pPr>
-        <w:tabs>
-          <w:tab w:val="left" w:pos="1586"/>
-        </w:tabs>
-        <w:rPr>
-          <w:rFonts w:hint="cs"/>
-          <w:rtl/>
-        </w:rPr>
-      </w:pPr>
-    </w:p>
-    <w:p>
-      <w:pPr>
-        <w:tabs>
-          <w:tab w:val="left" w:pos="1586"/>
-        </w:tabs>
-        <w:rPr>
-          <w:rFonts w:hint="cs"/>
-          <w:rtl/>
-        </w:rPr>
-      </w:pPr>
-    </w:p>
-    <w:p>
-      <w:pPr>
-        <w:tabs>
-          <w:tab w:val="left" w:pos="1586"/>
-        </w:tabs>
-        <w:rPr>
-          <w:rFonts w:hint="cs"/>
-          <w:rtl/>
-        </w:rPr>
-      </w:pPr>
-    </w:p>
-    <w:p>
-      <w:pPr>
-        <w:tabs>
-          <w:tab w:val="left" w:pos="1586"/>
-        </w:tabs>
-        <w:rPr>
-          <w:rFonts w:hint="cs"/>
-          <w:rtl/>
-        </w:rPr>
-      </w:pPr>
-    </w:p>
-    <w:p>
-      <w:pPr>
-        <w:tabs>
-          <w:tab w:val="left" w:pos="1586"/>
-        </w:tabs>
-        <w:rPr>
-          <w:rFonts w:hint="cs"/>
+          <w:rtl/>
+        </w:rPr>
+      </w:pPr>
+    </w:p>
+    <w:p>
+      <w:pPr>
+        <w:tabs>
+          <w:tab w:val="left" w:pos="1586"/>
+        </w:tabs>
+        <w:rPr>
+          <w:rtl/>
+        </w:rPr>
+      </w:pPr>
+    </w:p>
+    <w:p>
+      <w:pPr>
+        <w:tabs>
+          <w:tab w:val="left" w:pos="1586"/>
+        </w:tabs>
+        <w:rPr>
+          <w:rtl/>
+        </w:rPr>
+      </w:pPr>
+    </w:p>
+    <w:p>
+      <w:pPr>
+        <w:tabs>
+          <w:tab w:val="left" w:pos="1586"/>
+        </w:tabs>
+        <w:rPr>
+          <w:rtl/>
+        </w:rPr>
+      </w:pPr>
+    </w:p>
+    <w:p>
+      <w:pPr>
+        <w:tabs>
+          <w:tab w:val="left" w:pos="1586"/>
+        </w:tabs>
+        <w:rPr>
+          <w:rtl/>
+        </w:rPr>
+      </w:pPr>
+    </w:p>
+    <w:p>
+      <w:pPr>
+        <w:tabs>
+          <w:tab w:val="left" w:pos="1586"/>
+        </w:tabs>
+        <w:rPr>
+          <w:rtl/>
+        </w:rPr>
+      </w:pPr>
+    </w:p>
+    <w:p>
+      <w:pPr>
+        <w:tabs>
+          <w:tab w:val="left" w:pos="1586"/>
+        </w:tabs>
+        <w:rPr>
+          <w:rtl/>
+        </w:rPr>
+      </w:pPr>
+    </w:p>
+    <w:p>
+      <w:pPr>
+        <w:tabs>
+          <w:tab w:val="left" w:pos="1586"/>
+        </w:tabs>
+        <w:rPr>
+          <w:rtl/>
+        </w:rPr>
+      </w:pPr>
+    </w:p>
+    <w:p>
+      <w:pPr>
+        <w:tabs>
+          <w:tab w:val="left" w:pos="1586"/>
+        </w:tabs>
+        <w:rPr>
+          <w:rtl/>
+        </w:rPr>
+      </w:pPr>
+    </w:p>
+    <w:p>
+      <w:pPr>
+        <w:tabs>
+          <w:tab w:val="left" w:pos="1586"/>
+        </w:tabs>
+        <w:rPr>
+          <w:rtl/>
+        </w:rPr>
+      </w:pPr>
+    </w:p>
+    <w:p>
+      <w:pPr>
+        <w:tabs>
+          <w:tab w:val="left" w:pos="1586"/>
+        </w:tabs>
+        <w:rPr>
+          <w:rtl/>
+        </w:rPr>
+      </w:pPr>
+    </w:p>
+    <w:p>
+      <w:pPr>
+        <w:tabs>
+          <w:tab w:val="left" w:pos="1586"/>
+        </w:tabs>
+        <w:rPr>
+          <w:rtl/>
+        </w:rPr>
+      </w:pPr>
+    </w:p>
+    <w:p>
+      <w:pPr>
+        <w:tabs>
+          <w:tab w:val="left" w:pos="1586"/>
+        </w:tabs>
+        <w:rPr>
+          <w:rtl/>
+        </w:rPr>
+      </w:pPr>
+    </w:p>
+    <w:p>
+      <w:pPr>
+        <w:tabs>
+          <w:tab w:val="left" w:pos="1586"/>
+        </w:tabs>
+        <w:rPr>
+          <w:rtl/>
+        </w:rPr>
+      </w:pPr>
+    </w:p>
+    <w:p>
+      <w:pPr>
+        <w:tabs>
+          <w:tab w:val="left" w:pos="1586"/>
+        </w:tabs>
+        <w:rPr>
+          <w:rtl/>
+        </w:rPr>
+      </w:pPr>
+    </w:p>
+    <w:p>
+      <w:pPr>
+        <w:tabs>
+          <w:tab w:val="left" w:pos="1586"/>
+        </w:tabs>
+        <w:rPr>
+          <w:rtl/>
+        </w:rPr>
+      </w:pPr>
+    </w:p>
+    <w:p>
+      <w:pPr>
+        <w:tabs>
+          <w:tab w:val="left" w:pos="1586"/>
+        </w:tabs>
+        <w:rPr>
           <w:rtl/>
         </w:rPr>
       </w:pPr>
@@ -1335,123 +1308,6 @@
           <w:rtl/>
         </w:rPr>
       </w:pPr>
-    </w:p>
-    <w:p>
-      <w:pPr>
-        <w:tabs>
-          <w:tab w:val="left" w:pos="1586"/>
-        </w:tabs>
-        <w:ind w:left="360"/>
-        <w:rPr>
-          <w:b/>
-          <w:bCs/>
-          <w:rtl/>
-        </w:rPr>
-      </w:pPr>
-    </w:p>
-    <w:p>
-      <w:pPr>
-        <w:tabs>
-          <w:tab w:val="left" w:pos="1586"/>
-        </w:tabs>
-        <w:ind w:left="360"/>
-        <w:rPr>
-          <w:b/>
-          <w:bCs/>
-          <w:rtl/>
-        </w:rPr>
-      </w:pPr>
-    </w:p>
-    <w:p>
-      <w:pPr>
-        <w:tabs>
-          <w:tab w:val="left" w:pos="1586"/>
-        </w:tabs>
-        <w:ind w:left="360"/>
-        <w:rPr>
-          <w:b/>
-          <w:bCs/>
-          <w:rtl/>
-        </w:rPr>
-      </w:pPr>
-    </w:p>
-    <w:p>
-      <w:pPr>
-        <w:tabs>
-          <w:tab w:val="left" w:pos="1586"/>
-        </w:tabs>
-        <w:ind w:left="360"/>
-        <w:rPr>
-          <w:b/>
-          <w:bCs/>
-          <w:rtl/>
-        </w:rPr>
-      </w:pPr>
-    </w:p>
-    <w:p>
-      <w:pPr>
-        <w:tabs>
-          <w:tab w:val="left" w:pos="1586"/>
-        </w:tabs>
-        <w:ind w:left="360"/>
-        <w:rPr>
-          <w:b/>
-          <w:bCs/>
-          <w:rtl/>
-        </w:rPr>
-      </w:pPr>
-    </w:p>
-    <w:p>
-      <w:pPr>
-        <w:tabs>
-          <w:tab w:val="left" w:pos="1586"/>
-        </w:tabs>
-        <w:ind w:left="360"/>
-        <w:rPr>
-          <w:b/>
-          <w:bCs/>
-          <w:rtl/>
-        </w:rPr>
-      </w:pPr>
-    </w:p>
-    <w:p>
-      <w:pPr>
-        <w:tabs>
-          <w:tab w:val="left" w:pos="1586"/>
-        </w:tabs>
-        <w:ind w:left="360"/>
-        <w:rPr>
-          <w:b/>
-          <w:bCs/>
-          <w:rtl/>
-        </w:rPr>
-      </w:pPr>
-    </w:p>
-    <w:p>
-      <w:pPr>
-        <w:tabs>
-          <w:tab w:val="left" w:pos="1586"/>
-        </w:tabs>
-        <w:ind w:left="360"/>
-        <w:rPr>
-          <w:b/>
-          <w:bCs/>
-          <w:rtl/>
-        </w:rPr>
-      </w:pPr>
-    </w:p>
-    <w:p>
-      <w:pPr>
-        <w:tabs>
-          <w:tab w:val="left" w:pos="1586"/>
-        </w:tabs>
-        <w:ind w:left="360"/>
-        <w:rPr>
-          <w:b/>
-          <w:bCs/>
-          <w:rtl/>
-        </w:rPr>
-      </w:pPr>
       <w:r>
         <w:rPr>
           <w:b/>
@@ -1460,7 +1316,7 @@
           <w:rtl/>
         </w:rPr>
         <w:pict>
-          <v:rect id="_x0000_s1026" style="position:absolute;left:0;text-align:left;margin-left:-6pt;margin-top:-17.25pt;width:447pt;height:375.75pt;z-index:251658240">
+          <v:rect id="_x0000_s1026" style="position:absolute;left:0;text-align:left;margin-left:-12.75pt;margin-top:13.1pt;width:447pt;height:375.75pt;z-index:251658240">
             <v:textbox>
               <w:txbxContent>
                 <w:p>
@@ -1496,7 +1352,7 @@
                   <w:pPr>
                     <w:rPr>
                       <w:rStyle w:val="a6"/>
-                      <w:rFonts w:ascii="Tahoma" w:hAnsi="Tahoma" w:cs="Tahoma" w:hint="cs"/>
+                      <w:rFonts w:ascii="Tahoma" w:hAnsi="Tahoma" w:cs="Tahoma"/>
                       <w:rtl/>
                     </w:rPr>
                   </w:pPr>
@@ -1662,7 +1518,7 @@
                       <w:noProof/>
                     </w:rPr>
                     <w:drawing>
-                      <wp:inline distT="0" distB="0" distL="0" distR="0">
+                      <wp:inline distT="0" distB="0" distL="0" distR="0" wp14:anchorId="3A84C21C" wp14:editId="12177382">
                         <wp:extent cx="2483485" cy="3279807"/>
                         <wp:effectExtent l="19050" t="0" r="0" b="0"/>
                         <wp:docPr id="6" name="תמונה 3" descr="reka.jpg"/>
@@ -1677,7 +1533,7 @@
                                 <pic:cNvPicPr/>
                               </pic:nvPicPr>
                               <pic:blipFill>
-                                <a:blip r:embed="rId6"/>
+                                <a:blip r:embed="rId7"/>
                                 <a:stretch>
                                   <a:fillRect/>
                                 </a:stretch>
@@ -1808,6 +1664,19 @@
           <w:rtl/>
         </w:rPr>
       </w:pPr>
+    </w:p>
+    <w:p>
+      <w:pPr>
+        <w:tabs>
+          <w:tab w:val="left" w:pos="1586"/>
+        </w:tabs>
+        <w:ind w:left="360"/>
+        <w:rPr>
+          <w:b/>
+          <w:bCs/>
+          <w:rtl/>
+        </w:rPr>
+      </w:pPr>
       <w:r>
         <w:rPr>
           <w:b/>
@@ -1816,74 +1685,12 @@
           <w:rtl/>
         </w:rPr>
         <w:pict>
-          <v:rect id="_x0000_s1028" style="position:absolute;left:0;text-align:left;margin-left:46.5pt;margin-top:16.65pt;width:124.5pt;height:126.75pt;z-index:251660288">
-            <v:textbox>
-              <w:txbxContent>
-                <w:p>
-                  <w:pPr>
-                    <w:rPr>
-                      <w:rtl/>
-                    </w:rPr>
-                  </w:pPr>
-                  <w:r>
-                    <w:rPr>
-                      <w:rFonts w:hint="cs"/>
-                      <w:rtl/>
-                    </w:rPr>
-                    <w:t xml:space="preserve">לחצן - </w:t>
-                  </w:r>
-                  <w:r>
-                    <w:rPr>
-                      <w:rFonts w:hint="cs"/>
-                      <w:rtl/>
-                    </w:rPr>
-                    <w:t>נשים בתנ</w:t>
-                  </w:r>
-                  <w:r>
-                    <w:rPr>
-                      <w:rFonts w:hint="cs"/>
-                      <w:rtl/>
-                    </w:rPr>
-                    <w:t>"</w:t>
-                  </w:r>
-                  <w:r>
-                    <w:rPr>
-                      <w:rFonts w:hint="cs"/>
-                      <w:rtl/>
-                    </w:rPr>
-                    <w:t xml:space="preserve">ך </w:t>
-                  </w:r>
-                </w:p>
-                <w:p>
-                  <w:r>
-                    <w:rPr>
-                      <w:rFonts w:hint="cs"/>
-                      <w:rtl/>
-                    </w:rPr>
-                    <w:t>קלפי טרויה ואימון</w:t>
-                  </w:r>
-                </w:p>
-              </w:txbxContent>
-            </v:textbox>
-            <w10:wrap anchorx="page"/>
-          </v:rect>
-        </w:pict>
-      </w:r>
-      <w:r>
-        <w:rPr>
-          <w:b/>
-          <w:bCs/>
-          <w:noProof/>
-          <w:rtl/>
-        </w:rPr>
-        <w:pict>
-          <v:rect id="_x0000_s1027" style="position:absolute;left:0;text-align:left;margin-left:258pt;margin-top:12.15pt;width:123pt;height:126.75pt;z-index:251659264">
+          <v:rect id="_x0000_s1027" style="position:absolute;left:0;text-align:left;margin-left:255.75pt;margin-top:22.4pt;width:123pt;height:126.75pt;z-index:251659264">
             <v:textbox style="mso-next-textbox:#_x0000_s1027">
               <w:txbxContent>
                 <w:p>
                   <w:pPr>
                     <w:rPr>
-                      <w:rFonts w:hint="cs"/>
                       <w:rtl/>
                     </w:rPr>
                   </w:pPr>
@@ -1932,17 +1739,17 @@
                 <w:p>
                   <w:pPr>
                     <w:rPr>
-                      <w:rFonts w:hint="cs"/>
                       <w:rtl/>
                     </w:rPr>
                   </w:pPr>
                   <w:r>
                     <w:rPr>
                       <w:rFonts w:cs="Arial"/>
+                      <w:noProof/>
                       <w:rtl/>
                     </w:rPr>
                     <w:drawing>
-                      <wp:inline distT="0" distB="0" distL="0" distR="0">
+                      <wp:inline distT="0" distB="0" distL="0" distR="0" wp14:anchorId="73849BAC" wp14:editId="415515FD">
                         <wp:extent cx="1169334" cy="764564"/>
                         <wp:effectExtent l="19050" t="0" r="0" b="0"/>
                         <wp:docPr id="7" name="תמונה 0" descr="tehilot logo.jpg"/>
@@ -1957,7 +1764,7 @@
                                 <pic:cNvPicPr/>
                               </pic:nvPicPr>
                               <pic:blipFill>
-                                <a:blip r:embed="rId7"/>
+                                <a:blip r:embed="rId8"/>
                                 <a:stretch>
                                   <a:fillRect/>
                                 </a:stretch>
@@ -1981,7 +1788,6 @@
                 <w:p>
                   <w:pPr>
                     <w:rPr>
-                      <w:rFonts w:hint="cs"/>
                       <w:rtl/>
                     </w:rPr>
                   </w:pPr>
@@ -2006,6 +1812,171 @@
           <w:rtl/>
         </w:rPr>
       </w:pPr>
+      <w:r>
+        <w:rPr>
+          <w:b/>
+          <w:bCs/>
+          <w:noProof/>
+          <w:rtl/>
+        </w:rPr>
+        <w:pict>
+          <v:rect id="_x0000_s1028" style="position:absolute;left:0;text-align:left;margin-left:58.5pt;margin-top:3.1pt;width:124.5pt;height:126.75pt;z-index:251660288">
+            <v:textbox>
+              <w:txbxContent>
+                <w:p>
+                  <w:pPr>
+                    <w:rPr>
+                      <w:rtl/>
+                    </w:rPr>
+                  </w:pPr>
+                  <w:r>
+                    <w:rPr>
+                      <w:rFonts w:hint="cs"/>
+                      <w:rtl/>
+                    </w:rPr>
+                    <w:t xml:space="preserve">לחצן - </w:t>
+                  </w:r>
+                  <w:r>
+                    <w:rPr>
+                      <w:rFonts w:hint="cs"/>
+                      <w:rtl/>
+                    </w:rPr>
+                    <w:t>נשים בתנ</w:t>
+                  </w:r>
+                  <w:r>
+                    <w:rPr>
+                      <w:rFonts w:hint="cs"/>
+                      <w:rtl/>
+                    </w:rPr>
+                    <w:t>"</w:t>
+                  </w:r>
+                  <w:r>
+                    <w:rPr>
+                      <w:rFonts w:hint="cs"/>
+                      <w:rtl/>
+                    </w:rPr>
+                    <w:t xml:space="preserve">ך </w:t>
+                  </w:r>
+                </w:p>
+                <w:p>
+                  <w:r>
+                    <w:rPr>
+                      <w:rFonts w:hint="cs"/>
+                      <w:rtl/>
+                    </w:rPr>
+                    <w:t>קלפי טרויה ואימון</w:t>
+                  </w:r>
+                </w:p>
+              </w:txbxContent>
+            </v:textbox>
+            <w10:wrap anchorx="page"/>
+          </v:rect>
+        </w:pict>
+      </w:r>
+    </w:p>
+    <w:p>
+      <w:pPr>
+        <w:tabs>
+          <w:tab w:val="left" w:pos="1586"/>
+        </w:tabs>
+        <w:ind w:left="360"/>
+        <w:rPr>
+          <w:b/>
+          <w:bCs/>
+          <w:rtl/>
+        </w:rPr>
+      </w:pPr>
+    </w:p>
+    <w:p>
+      <w:pPr>
+        <w:tabs>
+          <w:tab w:val="left" w:pos="1586"/>
+        </w:tabs>
+        <w:ind w:left="360"/>
+        <w:rPr>
+          <w:b/>
+          <w:bCs/>
+          <w:rtl/>
+        </w:rPr>
+      </w:pPr>
+    </w:p>
+    <w:p>
+      <w:pPr>
+        <w:tabs>
+          <w:tab w:val="left" w:pos="1586"/>
+        </w:tabs>
+        <w:ind w:left="360"/>
+        <w:rPr>
+          <w:b/>
+          <w:bCs/>
+          <w:rtl/>
+        </w:rPr>
+      </w:pPr>
+    </w:p>
+    <w:p>
+      <w:pPr>
+        <w:tabs>
+          <w:tab w:val="left" w:pos="1586"/>
+        </w:tabs>
+        <w:ind w:left="360"/>
+        <w:rPr>
+          <w:b/>
+          <w:bCs/>
+          <w:rtl/>
+        </w:rPr>
+      </w:pPr>
+    </w:p>
+    <w:p>
+      <w:pPr>
+        <w:tabs>
+          <w:tab w:val="left" w:pos="1586"/>
+        </w:tabs>
+        <w:ind w:left="360"/>
+        <w:rPr>
+          <w:b/>
+          <w:bCs/>
+          <w:rtl/>
+        </w:rPr>
+      </w:pPr>
+    </w:p>
+    <w:p>
+      <w:pPr>
+        <w:tabs>
+          <w:tab w:val="left" w:pos="1586"/>
+        </w:tabs>
+        <w:ind w:left="360"/>
+        <w:rPr>
+          <w:b/>
+          <w:bCs/>
+          <w:rtl/>
+        </w:rPr>
+      </w:pPr>
+    </w:p>
+    <w:p>
+      <w:pPr>
+        <w:tabs>
+          <w:tab w:val="left" w:pos="1586"/>
+        </w:tabs>
+        <w:ind w:left="360"/>
+        <w:rPr>
+          <w:b/>
+          <w:bCs/>
+          <w:rtl/>
+        </w:rPr>
+      </w:pPr>
+    </w:p>
+    <w:p>
+      <w:pPr>
+        <w:tabs>
+          <w:tab w:val="left" w:pos="1586"/>
+        </w:tabs>
+        <w:ind w:left="360"/>
+        <w:rPr>
+          <w:b/>
+          <w:bCs/>
+          <w:rtl/>
+        </w:rPr>
+      </w:pPr>
     </w:p>
     <w:p>
       <w:pPr>
@@ -2098,7 +2069,6 @@
                 <w:p>
                   <w:pPr>
                     <w:rPr>
-                      <w:rFonts w:hint="cs"/>
                       <w:rtl/>
                     </w:rPr>
                   </w:pPr>
@@ -2108,25 +2078,7 @@
                       <w:highlight w:val="yellow"/>
                       <w:rtl/>
                     </w:rPr>
-                    <w:t xml:space="preserve">נשים </w:t>
-                  </w:r>
-                  <w:proofErr w:type="spellStart"/>
-                  <w:r>
-                    <w:rPr>
-                      <w:rFonts w:hint="cs"/>
-                      <w:highlight w:val="yellow"/>
-                      <w:rtl/>
-                    </w:rPr>
-                    <w:t>בתנך</w:t>
-                  </w:r>
-                  <w:proofErr w:type="spellEnd"/>
-                  <w:r>
-                    <w:rPr>
-                      <w:rFonts w:hint="cs"/>
-                      <w:highlight w:val="yellow"/>
-                      <w:rtl/>
-                    </w:rPr>
-                    <w:t xml:space="preserve"> קלפי </w:t>
+                    <w:t xml:space="preserve">נשים בתנך קלפי </w:t>
                   </w:r>
                   <w:proofErr w:type="spellStart"/>
                   <w:r>
@@ -2180,7 +2132,6 @@
                 <w:p>
                   <w:pPr>
                     <w:rPr>
-                      <w:rFonts w:hint="cs"/>
                       <w:rtl/>
                     </w:rPr>
                   </w:pPr>
@@ -2203,48 +2154,6 @@
                             <pic:pic xmlns:pic="http://schemas.openxmlformats.org/drawingml/2006/picture">
                               <pic:nvPicPr>
                                 <pic:cNvPr id="0" name="הסכמה הרב משה ארמוני.jpg"/>
-                                <pic:cNvPicPr/>
-                              </pic:nvPicPr>
-                              <pic:blipFill>
-                                <a:blip r:embed="rId8"/>
-                                <a:stretch>
-                                  <a:fillRect/>
-                                </a:stretch>
-                              </pic:blipFill>
-                              <pic:spPr>
-                                <a:xfrm>
-                                  <a:off x="0" y="0"/>
-                                  <a:ext cx="1124712" cy="1463040"/>
-                                </a:xfrm>
-                                <a:prstGeom prst="rect">
-                                  <a:avLst/>
-                                </a:prstGeom>
-                              </pic:spPr>
-                            </pic:pic>
-                          </a:graphicData>
-                        </a:graphic>
-                      </wp:inline>
-                    </w:drawing>
-                  </w:r>
-                  <w:r>
-                    <w:rPr>
-                      <w:rFonts w:hint="cs"/>
-                      <w:noProof/>
-                      <w:rtl/>
-                    </w:rPr>
-                    <w:drawing>
-                      <wp:inline distT="0" distB="0" distL="0" distR="0">
-                        <wp:extent cx="1124712" cy="1463040"/>
-                        <wp:effectExtent l="19050" t="0" r="0" b="0"/>
-                        <wp:docPr id="3" name="תמונה 2" descr="הסכמה הרב שלמה עופר.jpg"/>
-                        <wp:cNvGraphicFramePr>
-                          <a:graphicFrameLocks xmlns:a="http://schemas.openxmlformats.org/drawingml/2006/main" noChangeAspect="1"/>
-                        </wp:cNvGraphicFramePr>
-                        <a:graphic xmlns:a="http://schemas.openxmlformats.org/drawingml/2006/main">
-                          <a:graphicData uri="http://schemas.openxmlformats.org/drawingml/2006/picture">
-                            <pic:pic xmlns:pic="http://schemas.openxmlformats.org/drawingml/2006/picture">
-                              <pic:nvPicPr>
-                                <pic:cNvPr id="0" name="הסכמה הרב שלמה עופר.jpg"/>
                                 <pic:cNvPicPr/>
                               </pic:nvPicPr>
                               <pic:blipFill>
@@ -2268,11 +2177,52 @@
                       </wp:inline>
                     </w:drawing>
                   </w:r>
+                  <w:r>
+                    <w:rPr>
+                      <w:rFonts w:hint="cs"/>
+                      <w:noProof/>
+                      <w:rtl/>
+                    </w:rPr>
+                    <w:drawing>
+                      <wp:inline distT="0" distB="0" distL="0" distR="0">
+                        <wp:extent cx="1124712" cy="1463040"/>
+                        <wp:effectExtent l="19050" t="0" r="0" b="0"/>
+                        <wp:docPr id="3" name="תמונה 2" descr="הסכמה הרב שלמה עופר.jpg"/>
+                        <wp:cNvGraphicFramePr>
+                          <a:graphicFrameLocks xmlns:a="http://schemas.openxmlformats.org/drawingml/2006/main" noChangeAspect="1"/>
+                        </wp:cNvGraphicFramePr>
+                        <a:graphic xmlns:a="http://schemas.openxmlformats.org/drawingml/2006/main">
+                          <a:graphicData uri="http://schemas.openxmlformats.org/drawingml/2006/picture">
+                            <pic:pic xmlns:pic="http://schemas.openxmlformats.org/drawingml/2006/picture">
+                              <pic:nvPicPr>
+                                <pic:cNvPr id="0" name="הסכמה הרב שלמה עופר.jpg"/>
+                                <pic:cNvPicPr/>
+                              </pic:nvPicPr>
+                              <pic:blipFill>
+                                <a:blip r:embed="rId10"/>
+                                <a:stretch>
+                                  <a:fillRect/>
+                                </a:stretch>
+                              </pic:blipFill>
+                              <pic:spPr>
+                                <a:xfrm>
+                                  <a:off x="0" y="0"/>
+                                  <a:ext cx="1124712" cy="1463040"/>
+                                </a:xfrm>
+                                <a:prstGeom prst="rect">
+                                  <a:avLst/>
+                                </a:prstGeom>
+                              </pic:spPr>
+                            </pic:pic>
+                          </a:graphicData>
+                        </a:graphic>
+                      </wp:inline>
+                    </w:drawing>
+                  </w:r>
                 </w:p>
                 <w:p>
                   <w:pPr>
                     <w:rPr>
-                      <w:rFonts w:hint="cs"/>
                       <w:rtl/>
                     </w:rPr>
                   </w:pPr>
@@ -2703,6 +2653,97 @@
           <w:rtl/>
         </w:rPr>
       </w:pPr>
+    </w:p>
+    <w:p>
+      <w:pPr>
+        <w:tabs>
+          <w:tab w:val="left" w:pos="1586"/>
+        </w:tabs>
+        <w:ind w:left="360"/>
+        <w:rPr>
+          <w:b/>
+          <w:bCs/>
+          <w:rtl/>
+        </w:rPr>
+      </w:pPr>
+    </w:p>
+    <w:p>
+      <w:pPr>
+        <w:tabs>
+          <w:tab w:val="left" w:pos="1586"/>
+        </w:tabs>
+        <w:ind w:left="360"/>
+        <w:rPr>
+          <w:b/>
+          <w:bCs/>
+          <w:rtl/>
+        </w:rPr>
+      </w:pPr>
+    </w:p>
+    <w:p>
+      <w:pPr>
+        <w:tabs>
+          <w:tab w:val="left" w:pos="1586"/>
+        </w:tabs>
+        <w:ind w:left="360"/>
+        <w:rPr>
+          <w:b/>
+          <w:bCs/>
+          <w:rtl/>
+        </w:rPr>
+      </w:pPr>
+    </w:p>
+    <w:p>
+      <w:pPr>
+        <w:tabs>
+          <w:tab w:val="left" w:pos="1586"/>
+        </w:tabs>
+        <w:ind w:left="360"/>
+        <w:rPr>
+          <w:b/>
+          <w:bCs/>
+          <w:rtl/>
+        </w:rPr>
+      </w:pPr>
+    </w:p>
+    <w:p>
+      <w:pPr>
+        <w:tabs>
+          <w:tab w:val="left" w:pos="1586"/>
+        </w:tabs>
+        <w:ind w:left="360"/>
+        <w:rPr>
+          <w:b/>
+          <w:bCs/>
+          <w:rtl/>
+        </w:rPr>
+      </w:pPr>
+    </w:p>
+    <w:p>
+      <w:pPr>
+        <w:tabs>
+          <w:tab w:val="left" w:pos="1586"/>
+        </w:tabs>
+        <w:ind w:left="360"/>
+        <w:rPr>
+          <w:b/>
+          <w:bCs/>
+          <w:rtl/>
+        </w:rPr>
+      </w:pPr>
+    </w:p>
+    <w:p>
+      <w:pPr>
+        <w:tabs>
+          <w:tab w:val="left" w:pos="1586"/>
+        </w:tabs>
+        <w:ind w:left="360"/>
+        <w:rPr>
+          <w:b/>
+          <w:bCs/>
+          <w:rtl/>
+        </w:rPr>
+      </w:pPr>
       <w:r>
         <w:rPr>
           <w:b/>
@@ -2711,41 +2752,24 @@
           <w:rtl/>
         </w:rPr>
         <w:pict>
-          <v:rect id="_x0000_s1034" style="position:absolute;left:0;text-align:left;margin-left:-15.85pt;margin-top:16.9pt;width:465pt;height:304.5pt;z-index:251667456">
-            <v:textbox style="mso-next-textbox:#_x0000_s1034">
+          <v:rect id="_x0000_s1036" style="position:absolute;left:0;text-align:left;margin-left:12.75pt;margin-top:3.4pt;width:380.25pt;height:318.85pt;z-index:251669504">
+            <v:textbox style="mso-next-textbox:#_x0000_s1036">
               <w:txbxContent>
                 <w:p>
-                  <w:pPr>
-                    <w:rPr>
-                      <w:rtl/>
-                    </w:rPr>
-                  </w:pPr>
-                  <w:r>
-                    <w:rPr>
-                      <w:rFonts w:hint="cs"/>
-                      <w:rtl/>
-                    </w:rPr>
-                    <w:t xml:space="preserve">היסטוריה </w:t>
-                  </w:r>
-                  <w:r>
-                    <w:rPr>
-                      <w:rtl/>
-                    </w:rPr>
-                    <w:t>–</w:t>
-                  </w:r>
-                  <w:r>
-                    <w:rPr>
-                      <w:rFonts w:hint="cs"/>
-                      <w:rtl/>
-                    </w:rPr>
-                    <w:t xml:space="preserve"> כמה מילים</w:t>
-                  </w:r>
-                  <w:r>
-                    <w:rPr>
-                      <w:rFonts w:hint="cs"/>
-                      <w:rtl/>
-                    </w:rPr>
-                    <w:t xml:space="preserve"> + לוגו</w:t>
+                  <w:r>
+                    <w:rPr>
+                      <w:rFonts w:hint="cs"/>
+                      <w:highlight w:val="yellow"/>
+                      <w:rtl/>
+                    </w:rPr>
+                    <w:t>טריוויה.</w:t>
+                  </w:r>
+                  <w:r>
+                    <w:rPr>
+                      <w:rFonts w:hint="cs"/>
+                      <w:rtl/>
+                    </w:rPr>
+                    <w:t xml:space="preserve"> </w:t>
                   </w:r>
                 </w:p>
                 <w:p>
@@ -2759,7 +2783,20 @@
                       <w:rFonts w:hint="cs"/>
                       <w:rtl/>
                     </w:rPr>
-                    <w:t>רשימת כל הנשים הזמינות בצורה של רשימה</w:t>
+                    <w:t xml:space="preserve">היסטוריה </w:t>
+                  </w:r>
+                  <w:r>
+                    <w:rPr>
+                      <w:rtl/>
+                    </w:rPr>
+                    <w:t>–</w:t>
+                  </w:r>
+                  <w:r>
+                    <w:rPr>
+                      <w:rFonts w:hint="cs"/>
+                      <w:rtl/>
+                    </w:rPr>
+                    <w:t xml:space="preserve"> כמה מילים + לוגו</w:t>
                   </w:r>
                 </w:p>
                 <w:p>
@@ -2773,7 +2810,7 @@
                       <w:rFonts w:hint="cs"/>
                       <w:rtl/>
                     </w:rPr>
-                    <w:t>+ מנגנון חיפוש</w:t>
+                    <w:t>רשימת כל הנשים הזמינות בצורה של רשימה</w:t>
                   </w:r>
                 </w:p>
                 <w:p>
@@ -2787,7 +2824,7 @@
                       <w:rFonts w:hint="cs"/>
                       <w:rtl/>
                     </w:rPr>
-                    <w:t xml:space="preserve">לחיצה על רשומה נפתח האינפורמציה על אותה דמות 2 צדדים של הקלף </w:t>
+                    <w:t>+ מנגנון חיפוש</w:t>
                   </w:r>
                 </w:p>
                 <w:p>
@@ -2801,23 +2838,7 @@
                       <w:rFonts w:hint="cs"/>
                       <w:rtl/>
                     </w:rPr>
-                    <w:t xml:space="preserve">+ אפשרות </w:t>
-                  </w:r>
-                  <w:proofErr w:type="spellStart"/>
-                  <w:r>
-                    <w:rPr>
-                      <w:rFonts w:hint="cs"/>
-                      <w:rtl/>
-                    </w:rPr>
-                    <w:t>דיפוף</w:t>
-                  </w:r>
-                  <w:proofErr w:type="spellEnd"/>
-                  <w:r>
-                    <w:rPr>
-                      <w:rFonts w:hint="cs"/>
-                      <w:rtl/>
-                    </w:rPr>
-                    <w:t xml:space="preserve">  בין 2 הדפים </w:t>
+                    <w:t xml:space="preserve">לחיצה על רשומה נפתח האינפורמציה על אותה דמות 2 צדדים של הקלף </w:t>
                   </w:r>
                 </w:p>
                 <w:p>
@@ -2831,14 +2852,37 @@
                       <w:rFonts w:hint="cs"/>
                       <w:rtl/>
                     </w:rPr>
-                    <w:t xml:space="preserve">למטה כפתורי ניווט הבא וחזרה </w:t>
-                  </w:r>
-                  <w:r>
-                    <w:rPr>
-                      <w:rFonts w:hint="cs"/>
-                      <w:rtl/>
-                    </w:rPr>
-                    <w:t xml:space="preserve">בהיסטוריה של </w:t>
+                    <w:t xml:space="preserve">+ אפשרות </w:t>
+                  </w:r>
+                  <w:proofErr w:type="spellStart"/>
+                  <w:r>
+                    <w:rPr>
+                      <w:rFonts w:hint="cs"/>
+                      <w:rtl/>
+                    </w:rPr>
+                    <w:t>דיפוף</w:t>
+                  </w:r>
+                  <w:proofErr w:type="spellEnd"/>
+                  <w:r>
+                    <w:rPr>
+                      <w:rFonts w:hint="cs"/>
+                      <w:rtl/>
+                    </w:rPr>
+                    <w:t xml:space="preserve">  בין 2 הדפים </w:t>
+                  </w:r>
+                </w:p>
+                <w:p>
+                  <w:pPr>
+                    <w:rPr>
+                      <w:rtl/>
+                    </w:rPr>
+                  </w:pPr>
+                  <w:r>
+                    <w:rPr>
+                      <w:rFonts w:hint="cs"/>
+                      <w:rtl/>
+                    </w:rPr>
+                    <w:t xml:space="preserve">למטה כפתורי ניווט הבא וחזרה בהיסטוריה של </w:t>
                   </w:r>
                   <w:proofErr w:type="spellStart"/>
                   <w:r>
@@ -2895,23 +2939,7 @@
                       <w:rFonts w:hint="cs"/>
                       <w:rtl/>
                     </w:rPr>
-                    <w:t xml:space="preserve">המטרה  להכיר את הנשים </w:t>
-                  </w:r>
-                  <w:proofErr w:type="spellStart"/>
-                  <w:r>
-                    <w:rPr>
-                      <w:rFonts w:hint="cs"/>
-                      <w:rtl/>
-                    </w:rPr>
-                    <w:t>בתנך</w:t>
-                  </w:r>
-                  <w:proofErr w:type="spellEnd"/>
-                  <w:r>
-                    <w:rPr>
-                      <w:rFonts w:hint="cs"/>
-                      <w:rtl/>
-                    </w:rPr>
-                    <w:t xml:space="preserve"> </w:t>
+                    <w:t xml:space="preserve">המטרה  להכיר את הנשים בתנך </w:t>
                   </w:r>
                 </w:p>
                 <w:p>
@@ -2927,13 +2955,6 @@
                     </w:rPr>
                     <w:t>אינציקלופדיה אינפורמטיבית</w:t>
                   </w:r>
-                </w:p>
-                <w:p>
-                  <w:pPr>
-                    <w:rPr>
-                      <w:rtl/>
-                    </w:rPr>
-                  </w:pPr>
                 </w:p>
                 <w:p/>
               </w:txbxContent>
@@ -3002,35 +3023,285 @@
         </w:tabs>
         <w:ind w:left="360"/>
         <w:rPr>
-          <w:rFonts w:hint="cs"/>
-          <w:b/>
-          <w:bCs/>
-          <w:rtl/>
-        </w:rPr>
-      </w:pPr>
-    </w:p>
-    <w:p>
-      <w:pPr>
-        <w:tabs>
-          <w:tab w:val="left" w:pos="1586"/>
-        </w:tabs>
-        <w:ind w:left="360"/>
-        <w:rPr>
-          <w:rFonts w:hint="cs"/>
-          <w:b/>
-          <w:bCs/>
-          <w:rtl/>
-        </w:rPr>
-      </w:pPr>
-    </w:p>
-    <w:p>
-      <w:pPr>
-        <w:tabs>
-          <w:tab w:val="left" w:pos="1586"/>
-        </w:tabs>
-        <w:ind w:left="360"/>
-        <w:rPr>
-          <w:rFonts w:hint="cs"/>
+          <w:b/>
+          <w:bCs/>
+          <w:rtl/>
+        </w:rPr>
+      </w:pPr>
+    </w:p>
+    <w:p>
+      <w:pPr>
+        <w:tabs>
+          <w:tab w:val="left" w:pos="1586"/>
+        </w:tabs>
+        <w:ind w:left="360"/>
+        <w:rPr>
+          <w:rFonts w:hint="cs"/>
+          <w:b/>
+          <w:bCs/>
+          <w:rtl/>
+        </w:rPr>
+      </w:pPr>
+    </w:p>
+    <w:p>
+      <w:pPr>
+        <w:tabs>
+          <w:tab w:val="left" w:pos="1586"/>
+        </w:tabs>
+        <w:ind w:left="360"/>
+        <w:rPr>
+          <w:rFonts w:hint="cs"/>
+          <w:b/>
+          <w:bCs/>
+          <w:rtl/>
+        </w:rPr>
+      </w:pPr>
+    </w:p>
+    <w:p>
+      <w:pPr>
+        <w:tabs>
+          <w:tab w:val="left" w:pos="1586"/>
+        </w:tabs>
+        <w:ind w:left="360"/>
+        <w:rPr>
+          <w:rFonts w:hint="cs"/>
+          <w:b/>
+          <w:bCs/>
+          <w:rtl/>
+        </w:rPr>
+      </w:pPr>
+    </w:p>
+    <w:p>
+      <w:pPr>
+        <w:tabs>
+          <w:tab w:val="left" w:pos="1586"/>
+        </w:tabs>
+        <w:ind w:left="360"/>
+        <w:rPr>
+          <w:rFonts w:hint="cs"/>
+          <w:b/>
+          <w:bCs/>
+          <w:rtl/>
+        </w:rPr>
+      </w:pPr>
+    </w:p>
+    <w:p>
+      <w:pPr>
+        <w:tabs>
+          <w:tab w:val="left" w:pos="1586"/>
+        </w:tabs>
+        <w:ind w:left="360"/>
+        <w:rPr>
+          <w:rFonts w:hint="cs"/>
+          <w:b/>
+          <w:bCs/>
+          <w:rtl/>
+        </w:rPr>
+      </w:pPr>
+    </w:p>
+    <w:p>
+      <w:pPr>
+        <w:tabs>
+          <w:tab w:val="left" w:pos="1586"/>
+        </w:tabs>
+        <w:ind w:left="360"/>
+        <w:rPr>
+          <w:rFonts w:hint="cs"/>
+          <w:b/>
+          <w:bCs/>
+          <w:rtl/>
+        </w:rPr>
+      </w:pPr>
+    </w:p>
+    <w:p>
+      <w:pPr>
+        <w:tabs>
+          <w:tab w:val="left" w:pos="1586"/>
+        </w:tabs>
+        <w:ind w:left="360"/>
+        <w:rPr>
+          <w:rFonts w:hint="cs"/>
+          <w:b/>
+          <w:bCs/>
+          <w:rtl/>
+        </w:rPr>
+      </w:pPr>
+    </w:p>
+    <w:p>
+      <w:pPr>
+        <w:tabs>
+          <w:tab w:val="left" w:pos="1586"/>
+        </w:tabs>
+        <w:ind w:left="360"/>
+        <w:rPr>
+          <w:rFonts w:hint="cs"/>
+          <w:b/>
+          <w:bCs/>
+          <w:rtl/>
+        </w:rPr>
+      </w:pPr>
+    </w:p>
+    <w:p>
+      <w:pPr>
+        <w:tabs>
+          <w:tab w:val="left" w:pos="1586"/>
+        </w:tabs>
+        <w:ind w:left="360"/>
+        <w:rPr>
+          <w:rFonts w:hint="cs"/>
+          <w:b/>
+          <w:bCs/>
+          <w:rtl/>
+        </w:rPr>
+      </w:pPr>
+    </w:p>
+    <w:p>
+      <w:pPr>
+        <w:tabs>
+          <w:tab w:val="left" w:pos="1586"/>
+        </w:tabs>
+        <w:ind w:left="360"/>
+        <w:rPr>
+          <w:rFonts w:hint="cs"/>
+          <w:b/>
+          <w:bCs/>
+          <w:rtl/>
+        </w:rPr>
+      </w:pPr>
+    </w:p>
+    <w:p>
+      <w:pPr>
+        <w:tabs>
+          <w:tab w:val="left" w:pos="1586"/>
+        </w:tabs>
+        <w:ind w:left="360"/>
+        <w:rPr>
+          <w:rFonts w:hint="cs"/>
+          <w:b/>
+          <w:bCs/>
+          <w:rtl/>
+        </w:rPr>
+      </w:pPr>
+    </w:p>
+    <w:p>
+      <w:pPr>
+        <w:tabs>
+          <w:tab w:val="left" w:pos="1586"/>
+        </w:tabs>
+        <w:ind w:left="360"/>
+        <w:rPr>
+          <w:rFonts w:hint="cs"/>
+          <w:b/>
+          <w:bCs/>
+          <w:rtl/>
+        </w:rPr>
+      </w:pPr>
+    </w:p>
+    <w:p>
+      <w:pPr>
+        <w:tabs>
+          <w:tab w:val="left" w:pos="1586"/>
+        </w:tabs>
+        <w:ind w:left="360"/>
+        <w:rPr>
+          <w:rFonts w:hint="cs"/>
+          <w:b/>
+          <w:bCs/>
+          <w:rtl/>
+        </w:rPr>
+      </w:pPr>
+    </w:p>
+    <w:p>
+      <w:pPr>
+        <w:tabs>
+          <w:tab w:val="left" w:pos="1586"/>
+        </w:tabs>
+        <w:ind w:left="360"/>
+        <w:rPr>
+          <w:rFonts w:hint="cs"/>
+          <w:b/>
+          <w:bCs/>
+          <w:rtl/>
+        </w:rPr>
+      </w:pPr>
+    </w:p>
+    <w:p>
+      <w:pPr>
+        <w:tabs>
+          <w:tab w:val="left" w:pos="1586"/>
+        </w:tabs>
+        <w:ind w:left="360"/>
+        <w:rPr>
+          <w:rFonts w:hint="cs"/>
+          <w:b/>
+          <w:bCs/>
+          <w:rtl/>
+        </w:rPr>
+      </w:pPr>
+    </w:p>
+    <w:p>
+      <w:pPr>
+        <w:tabs>
+          <w:tab w:val="left" w:pos="1586"/>
+        </w:tabs>
+        <w:ind w:left="360"/>
+        <w:rPr>
+          <w:rFonts w:hint="cs"/>
+          <w:b/>
+          <w:bCs/>
+          <w:rtl/>
+        </w:rPr>
+      </w:pPr>
+    </w:p>
+    <w:p>
+      <w:pPr>
+        <w:tabs>
+          <w:tab w:val="left" w:pos="1586"/>
+        </w:tabs>
+        <w:ind w:left="360"/>
+        <w:rPr>
+          <w:rFonts w:hint="cs"/>
+          <w:b/>
+          <w:bCs/>
+          <w:rtl/>
+        </w:rPr>
+      </w:pPr>
+    </w:p>
+    <w:p>
+      <w:pPr>
+        <w:tabs>
+          <w:tab w:val="left" w:pos="1586"/>
+        </w:tabs>
+        <w:ind w:left="360"/>
+        <w:rPr>
+          <w:rFonts w:hint="cs"/>
+          <w:b/>
+          <w:bCs/>
+          <w:rtl/>
+        </w:rPr>
+      </w:pPr>
+    </w:p>
+    <w:p>
+      <w:pPr>
+        <w:tabs>
+          <w:tab w:val="left" w:pos="1586"/>
+        </w:tabs>
+        <w:ind w:left="360"/>
+        <w:rPr>
+          <w:rFonts w:hint="cs"/>
+          <w:b/>
+          <w:bCs/>
+          <w:rtl/>
+        </w:rPr>
+      </w:pPr>
+    </w:p>
+    <w:p>
+      <w:pPr>
+        <w:tabs>
+          <w:tab w:val="left" w:pos="1586"/>
+        </w:tabs>
+        <w:ind w:left="360"/>
+        <w:rPr>
           <w:b/>
           <w:bCs/>
           <w:rtl/>
@@ -3043,367 +3314,50 @@
           <w:noProof/>
           <w:rtl/>
         </w:rPr>
+        <w:lastRenderedPageBreak/>
         <w:pict>
-          <v:rect id="_x0000_s1036" style="position:absolute;left:0;text-align:left;margin-left:12.75pt;margin-top:3.4pt;width:380.25pt;height:318.85pt;z-index:251669504">
-            <v:textbox style="mso-next-textbox:#_x0000_s1036">
+          <v:rect id="_x0000_s1035" style="position:absolute;left:0;text-align:left;margin-left:53.9pt;margin-top:4in;width:388.5pt;height:381.75pt;z-index:251668480">
+            <v:textbox style="mso-next-textbox:#_x0000_s1035">
               <w:txbxContent>
                 <w:p>
-                  <w:r>
-                    <w:rPr>
-                      <w:rFonts w:hint="cs"/>
+                  <w:pPr>
+                    <w:rPr>
+                      <w:rFonts w:ascii="Arial" w:hAnsi="Arial" w:cs="Arial"/>
+                      <w:color w:val="000000"/>
+                      <w:rtl/>
+                    </w:rPr>
+                  </w:pPr>
+                  <w:r>
+                    <w:rPr>
+                      <w:rFonts w:ascii="Arial" w:hAnsi="Arial" w:cs="Arial" w:hint="cs"/>
+                      <w:color w:val="000000"/>
                       <w:highlight w:val="yellow"/>
                       <w:rtl/>
                     </w:rPr>
-                    <w:t>טריוויה.</w:t>
-                  </w:r>
-                  <w:r>
-                    <w:rPr>
-                      <w:rFonts w:hint="cs"/>
-                      <w:rtl/>
-                    </w:rPr>
-                    <w:t xml:space="preserve"> </w:t>
+                    <w:t>תהילות</w:t>
                   </w:r>
                 </w:p>
                 <w:p>
                   <w:pPr>
                     <w:rPr>
+                      <w:rFonts w:ascii="Arial" w:hAnsi="Arial" w:cs="Arial"/>
+                      <w:color w:val="000000"/>
                       <w:rtl/>
                     </w:rPr>
                   </w:pPr>
                   <w:r>
                     <w:rPr>
-                      <w:rFonts w:hint="cs"/>
-                      <w:rtl/>
-                    </w:rPr>
-                    <w:t xml:space="preserve">היסטוריה </w:t>
-                  </w:r>
-                  <w:r>
-                    <w:rPr>
-                      <w:rtl/>
-                    </w:rPr>
-                    <w:t>–</w:t>
-                  </w:r>
-                  <w:r>
-                    <w:rPr>
-                      <w:rFonts w:hint="cs"/>
-                      <w:rtl/>
-                    </w:rPr>
-                    <w:t xml:space="preserve"> כמה מילים + לוגו</w:t>
+                      <w:rFonts w:ascii="Arial" w:hAnsi="Arial" w:cs="Arial" w:hint="cs"/>
+                      <w:color w:val="000000"/>
+                      <w:rtl/>
+                    </w:rPr>
+                    <w:t xml:space="preserve"> </w:t>
                   </w:r>
                 </w:p>
                 <w:p>
                   <w:pPr>
                     <w:rPr>
-                      <w:rtl/>
-                    </w:rPr>
-                  </w:pPr>
-                  <w:r>
-                    <w:rPr>
-                      <w:rFonts w:hint="cs"/>
-                      <w:rtl/>
-                    </w:rPr>
-                    <w:t>רשימת כל הנשים הזמינות בצורה של רשימה</w:t>
-                  </w:r>
-                </w:p>
-                <w:p>
-                  <w:pPr>
-                    <w:rPr>
-                      <w:rtl/>
-                    </w:rPr>
-                  </w:pPr>
-                  <w:r>
-                    <w:rPr>
-                      <w:rFonts w:hint="cs"/>
-                      <w:rtl/>
-                    </w:rPr>
-                    <w:t>+ מנגנון חיפוש</w:t>
-                  </w:r>
-                </w:p>
-                <w:p>
-                  <w:pPr>
-                    <w:rPr>
-                      <w:rtl/>
-                    </w:rPr>
-                  </w:pPr>
-                  <w:r>
-                    <w:rPr>
-                      <w:rFonts w:hint="cs"/>
-                      <w:rtl/>
-                    </w:rPr>
-                    <w:t xml:space="preserve">לחיצה על רשומה נפתח האינפורמציה על אותה דמות 2 צדדים של הקלף </w:t>
-                  </w:r>
-                </w:p>
-                <w:p>
-                  <w:pPr>
-                    <w:rPr>
-                      <w:rtl/>
-                    </w:rPr>
-                  </w:pPr>
-                  <w:r>
-                    <w:rPr>
-                      <w:rFonts w:hint="cs"/>
-                      <w:rtl/>
-                    </w:rPr>
-                    <w:t xml:space="preserve">+ אפשרות </w:t>
-                  </w:r>
-                  <w:proofErr w:type="spellStart"/>
-                  <w:r>
-                    <w:rPr>
-                      <w:rFonts w:hint="cs"/>
-                      <w:rtl/>
-                    </w:rPr>
-                    <w:t>דיפוף</w:t>
-                  </w:r>
-                  <w:proofErr w:type="spellEnd"/>
-                  <w:r>
-                    <w:rPr>
-                      <w:rFonts w:hint="cs"/>
-                      <w:rtl/>
-                    </w:rPr>
-                    <w:t xml:space="preserve">  בין 2 הדפים </w:t>
-                  </w:r>
-                </w:p>
-                <w:p>
-                  <w:pPr>
-                    <w:rPr>
-                      <w:rtl/>
-                    </w:rPr>
-                  </w:pPr>
-                  <w:r>
-                    <w:rPr>
-                      <w:rFonts w:hint="cs"/>
-                      <w:rtl/>
-                    </w:rPr>
-                    <w:t xml:space="preserve">למטה כפתורי ניווט הבא וחזרה בהיסטוריה של </w:t>
-                  </w:r>
-                  <w:proofErr w:type="spellStart"/>
-                  <w:r>
-                    <w:rPr>
-                      <w:rFonts w:hint="cs"/>
-                      <w:rtl/>
-                    </w:rPr>
-                    <w:t>הדמוית</w:t>
-                  </w:r>
-                  <w:proofErr w:type="spellEnd"/>
-                </w:p>
-                <w:p>
-                  <w:pPr>
-                    <w:rPr>
-                      <w:rtl/>
-                    </w:rPr>
-                  </w:pPr>
-                </w:p>
-                <w:p>
-                  <w:pPr>
-                    <w:rPr>
-                      <w:rtl/>
-                    </w:rPr>
-                  </w:pPr>
-                  <w:r>
-                    <w:rPr>
-                      <w:rFonts w:hint="cs"/>
-                      <w:rtl/>
-                    </w:rPr>
-                    <w:t xml:space="preserve">עץ יוחסין </w:t>
-                  </w:r>
-                  <w:r>
-                    <w:rPr>
-                      <w:rtl/>
-                    </w:rPr>
-                    <w:t>–</w:t>
-                  </w:r>
-                  <w:r>
-                    <w:rPr>
-                      <w:rFonts w:hint="cs"/>
-                      <w:rtl/>
-                    </w:rPr>
-                    <w:t xml:space="preserve"> כל הנשים הקשורות ל..</w:t>
-                  </w:r>
-                </w:p>
-                <w:p>
-                  <w:pPr>
-                    <w:rPr>
-                      <w:rtl/>
-                    </w:rPr>
-                  </w:pPr>
-                  <w:r>
-                    <w:rPr>
-                      <w:rFonts w:hint="cs"/>
-                      <w:rtl/>
-                    </w:rPr>
-                    <w:t xml:space="preserve">המטרה  להכיר את הנשים </w:t>
-                  </w:r>
-                  <w:proofErr w:type="spellStart"/>
-                  <w:r>
-                    <w:rPr>
-                      <w:rFonts w:hint="cs"/>
-                      <w:rtl/>
-                    </w:rPr>
-                    <w:t>בתנך</w:t>
-                  </w:r>
-                  <w:proofErr w:type="spellEnd"/>
-                  <w:r>
-                    <w:rPr>
-                      <w:rFonts w:hint="cs"/>
-                      <w:rtl/>
-                    </w:rPr>
-                    <w:t xml:space="preserve"> </w:t>
-                  </w:r>
-                </w:p>
-                <w:p>
-                  <w:pPr>
-                    <w:rPr>
-                      <w:rtl/>
-                    </w:rPr>
-                  </w:pPr>
-                  <w:r>
-                    <w:rPr>
-                      <w:rFonts w:hint="cs"/>
-                      <w:rtl/>
-                    </w:rPr>
-                    <w:t>אינציקלופדיה אינפורמטיבית</w:t>
-                  </w:r>
-                </w:p>
-                <w:p/>
-              </w:txbxContent>
-            </v:textbox>
-            <w10:wrap anchorx="page"/>
-          </v:rect>
-        </w:pict>
-      </w:r>
-    </w:p>
-    <w:p>
-      <w:pPr>
-        <w:tabs>
-          <w:tab w:val="left" w:pos="1586"/>
-        </w:tabs>
-        <w:ind w:left="360"/>
-        <w:rPr>
-          <w:rFonts w:hint="cs"/>
-          <w:b/>
-          <w:bCs/>
-          <w:rtl/>
-        </w:rPr>
-      </w:pPr>
-    </w:p>
-    <w:p>
-      <w:pPr>
-        <w:tabs>
-          <w:tab w:val="left" w:pos="1586"/>
-        </w:tabs>
-        <w:ind w:left="360"/>
-        <w:rPr>
-          <w:rFonts w:hint="cs"/>
-          <w:b/>
-          <w:bCs/>
-          <w:rtl/>
-        </w:rPr>
-      </w:pPr>
-    </w:p>
-    <w:p>
-      <w:pPr>
-        <w:tabs>
-          <w:tab w:val="left" w:pos="1586"/>
-        </w:tabs>
-        <w:ind w:left="360"/>
-        <w:rPr>
-          <w:rFonts w:hint="cs"/>
-          <w:b/>
-          <w:bCs/>
-          <w:rtl/>
-        </w:rPr>
-      </w:pPr>
-    </w:p>
-    <w:p>
-      <w:pPr>
-        <w:tabs>
-          <w:tab w:val="left" w:pos="1586"/>
-        </w:tabs>
-        <w:ind w:left="360"/>
-        <w:rPr>
-          <w:rFonts w:hint="cs"/>
-          <w:b/>
-          <w:bCs/>
-          <w:rtl/>
-        </w:rPr>
-      </w:pPr>
-    </w:p>
-    <w:p>
-      <w:pPr>
-        <w:tabs>
-          <w:tab w:val="left" w:pos="1586"/>
-        </w:tabs>
-        <w:ind w:left="360"/>
-        <w:rPr>
-          <w:rFonts w:hint="cs"/>
-          <w:b/>
-          <w:bCs/>
-          <w:rtl/>
-        </w:rPr>
-      </w:pPr>
-    </w:p>
-    <w:p>
-      <w:pPr>
-        <w:tabs>
-          <w:tab w:val="left" w:pos="1586"/>
-        </w:tabs>
-        <w:ind w:left="360"/>
-        <w:rPr>
-          <w:b/>
-          <w:bCs/>
-          <w:rtl/>
-        </w:rPr>
-      </w:pPr>
-      <w:r>
-        <w:rPr>
-          <w:b/>
-          <w:bCs/>
-          <w:noProof/>
-          <w:rtl/>
-        </w:rPr>
-        <w:pict>
-          <v:rect id="_x0000_s1035" style="position:absolute;left:0;text-align:left;margin-left:66.65pt;margin-top:209.45pt;width:388.5pt;height:381.75pt;z-index:251668480">
-            <v:textbox>
-              <w:txbxContent>
-                <w:p>
-                  <w:pPr>
-                    <w:rPr>
-                      <w:rFonts w:ascii="Arial" w:hAnsi="Arial" w:cs="Arial" w:hint="cs"/>
-                      <w:color w:val="000000"/>
-                      <w:rtl/>
-                    </w:rPr>
-                  </w:pPr>
-                  <w:r>
-                    <w:rPr>
-                      <w:rFonts w:ascii="Arial" w:hAnsi="Arial" w:cs="Arial" w:hint="cs"/>
-                      <w:color w:val="000000"/>
-                      <w:highlight w:val="yellow"/>
-                      <w:rtl/>
-                    </w:rPr>
-                    <w:t>תהילות</w:t>
-                  </w:r>
-                </w:p>
-                <w:p>
-                  <w:pPr>
-                    <w:rPr>
-                      <w:rFonts w:ascii="Arial" w:hAnsi="Arial" w:cs="Arial" w:hint="cs"/>
-                      <w:color w:val="000000"/>
-                      <w:rtl/>
-                    </w:rPr>
-                  </w:pPr>
-                  <w:r>
-                    <w:rPr>
-                      <w:rFonts w:ascii="Arial" w:hAnsi="Arial" w:cs="Arial" w:hint="cs"/>
-                      <w:color w:val="000000"/>
-                      <w:rtl/>
-                    </w:rPr>
-                    <w:t xml:space="preserve"> </w:t>
-                  </w:r>
-                </w:p>
-                <w:p>
-                  <w:pPr>
-                    <w:rPr>
-                      <w:rFonts w:ascii="Arial" w:hAnsi="Arial" w:cs="Arial" w:hint="cs"/>
+                      <w:rFonts w:ascii="Arial" w:hAnsi="Arial" w:cs="Arial"/>
                       <w:color w:val="000000"/>
                       <w:rtl/>
                     </w:rPr>
@@ -3416,10 +3370,10 @@
                       <w:rtl/>
                     </w:rPr>
                     <w:drawing>
-                      <wp:inline distT="0" distB="0" distL="0" distR="0">
+                      <wp:inline distT="0" distB="0" distL="0" distR="0" wp14:anchorId="0CF5CA3B" wp14:editId="4C5BE112">
                         <wp:extent cx="1888751" cy="1234953"/>
                         <wp:effectExtent l="19050" t="0" r="0" b="0"/>
-                        <wp:docPr id="1" name="תמונה 0" descr="tehilot logo.jpg"/>
+                        <wp:docPr id="4" name="תמונה 0" descr="tehilot logo.jpg"/>
                         <wp:cNvGraphicFramePr>
                           <a:graphicFrameLocks xmlns:a="http://schemas.openxmlformats.org/drawingml/2006/main" noChangeAspect="1"/>
                         </wp:cNvGraphicFramePr>
@@ -3431,7 +3385,7 @@
                                 <pic:cNvPicPr/>
                               </pic:nvPicPr>
                               <pic:blipFill>
-                                <a:blip r:embed="rId7"/>
+                                <a:blip r:embed="rId8"/>
                                 <a:stretch>
                                   <a:fillRect/>
                                 </a:stretch>
@@ -3496,7 +3450,7 @@
                     </w:rPr>
                     <w:br/>
                   </w:r>
-                  <w:hyperlink r:id="rId10" w:history="1">
+                  <w:hyperlink r:id="rId11" w:history="1">
                     <w:r>
                       <w:rPr>
                         <w:rStyle w:val="a6"/>
@@ -3727,7 +3681,7 @@
                     </w:rPr>
                     <w:br/>
                   </w:r>
-                  <w:hyperlink r:id="rId11" w:history="1">
+                  <w:hyperlink r:id="rId12" w:history="1">
                     <w:r>
                       <w:rPr>
                         <w:rStyle w:val="Hyperlink"/>
@@ -3751,6 +3705,229 @@
                     <w:t>.</w:t>
                   </w:r>
                 </w:p>
+              </w:txbxContent>
+            </v:textbox>
+            <w10:wrap anchorx="page"/>
+          </v:rect>
+        </w:pict>
+      </w:r>
+      <w:r>
+        <w:rPr>
+          <w:b/>
+          <w:bCs/>
+          <w:noProof/>
+          <w:rtl/>
+        </w:rPr>
+        <w:pict>
+          <v:rect id="_x0000_s1034" style="position:absolute;left:0;text-align:left;margin-left:-.85pt;margin-top:-54.75pt;width:465pt;height:304.5pt;z-index:251667456">
+            <v:textbox style="mso-next-textbox:#_x0000_s1034">
+              <w:txbxContent>
+                <w:p>
+                  <w:pPr>
+                    <w:rPr>
+                      <w:rtl/>
+                    </w:rPr>
+                  </w:pPr>
+                  <w:r>
+                    <w:rPr>
+                      <w:rFonts w:hint="cs"/>
+                      <w:rtl/>
+                    </w:rPr>
+                    <w:t xml:space="preserve">היסטוריה </w:t>
+                  </w:r>
+                  <w:r>
+                    <w:rPr>
+                      <w:rtl/>
+                    </w:rPr>
+                    <w:t>–</w:t>
+                  </w:r>
+                  <w:r>
+                    <w:rPr>
+                      <w:rFonts w:hint="cs"/>
+                      <w:rtl/>
+                    </w:rPr>
+                    <w:t xml:space="preserve"> כמה מילים</w:t>
+                  </w:r>
+                  <w:r>
+                    <w:rPr>
+                      <w:rFonts w:hint="cs"/>
+                      <w:rtl/>
+                    </w:rPr>
+                    <w:t xml:space="preserve"> + לוגו</w:t>
+                  </w:r>
+                </w:p>
+                <w:p>
+                  <w:pPr>
+                    <w:rPr>
+                      <w:rtl/>
+                    </w:rPr>
+                  </w:pPr>
+                  <w:r>
+                    <w:rPr>
+                      <w:rFonts w:hint="cs"/>
+                      <w:rtl/>
+                    </w:rPr>
+                    <w:t>רשימת כל הנשים הזמינות בצורה של רשימה</w:t>
+                  </w:r>
+                </w:p>
+                <w:p>
+                  <w:pPr>
+                    <w:rPr>
+                      <w:rtl/>
+                    </w:rPr>
+                  </w:pPr>
+                  <w:r>
+                    <w:rPr>
+                      <w:rFonts w:hint="cs"/>
+                      <w:rtl/>
+                    </w:rPr>
+                    <w:t>+ מנגנון חיפוש</w:t>
+                  </w:r>
+                </w:p>
+                <w:p>
+                  <w:pPr>
+                    <w:rPr>
+                      <w:rtl/>
+                    </w:rPr>
+                  </w:pPr>
+                  <w:r>
+                    <w:rPr>
+                      <w:rFonts w:hint="cs"/>
+                      <w:rtl/>
+                    </w:rPr>
+                    <w:t xml:space="preserve">לחיצה על רשומה נפתח האינפורמציה על אותה דמות 2 צדדים של הקלף </w:t>
+                  </w:r>
+                </w:p>
+                <w:p>
+                  <w:pPr>
+                    <w:rPr>
+                      <w:rtl/>
+                    </w:rPr>
+                  </w:pPr>
+                  <w:r>
+                    <w:rPr>
+                      <w:rFonts w:hint="cs"/>
+                      <w:rtl/>
+                    </w:rPr>
+                    <w:t xml:space="preserve">+ אפשרות </w:t>
+                  </w:r>
+                  <w:proofErr w:type="spellStart"/>
+                  <w:r>
+                    <w:rPr>
+                      <w:rFonts w:hint="cs"/>
+                      <w:rtl/>
+                    </w:rPr>
+                    <w:t>דיפוף</w:t>
+                  </w:r>
+                  <w:proofErr w:type="spellEnd"/>
+                  <w:r>
+                    <w:rPr>
+                      <w:rFonts w:hint="cs"/>
+                      <w:rtl/>
+                    </w:rPr>
+                    <w:t xml:space="preserve">  בין 2 הדפים </w:t>
+                  </w:r>
+                </w:p>
+                <w:p>
+                  <w:pPr>
+                    <w:rPr>
+                      <w:rtl/>
+                    </w:rPr>
+                  </w:pPr>
+                  <w:r>
+                    <w:rPr>
+                      <w:rFonts w:hint="cs"/>
+                      <w:rtl/>
+                    </w:rPr>
+                    <w:t xml:space="preserve">למטה כפתורי ניווט הבא וחזרה </w:t>
+                  </w:r>
+                  <w:r>
+                    <w:rPr>
+                      <w:rFonts w:hint="cs"/>
+                      <w:rtl/>
+                    </w:rPr>
+                    <w:t xml:space="preserve">בהיסטוריה של </w:t>
+                  </w:r>
+                  <w:proofErr w:type="spellStart"/>
+                  <w:r>
+                    <w:rPr>
+                      <w:rFonts w:hint="cs"/>
+                      <w:rtl/>
+                    </w:rPr>
+                    <w:t>הדמוית</w:t>
+                  </w:r>
+                  <w:proofErr w:type="spellEnd"/>
+                </w:p>
+                <w:p>
+                  <w:pPr>
+                    <w:rPr>
+                      <w:rtl/>
+                    </w:rPr>
+                  </w:pPr>
+                </w:p>
+                <w:p>
+                  <w:pPr>
+                    <w:rPr>
+                      <w:rtl/>
+                    </w:rPr>
+                  </w:pPr>
+                  <w:r>
+                    <w:rPr>
+                      <w:rFonts w:hint="cs"/>
+                      <w:rtl/>
+                    </w:rPr>
+                    <w:t xml:space="preserve">עץ יוחסין </w:t>
+                  </w:r>
+                  <w:r>
+                    <w:rPr>
+                      <w:rtl/>
+                    </w:rPr>
+                    <w:t>–</w:t>
+                  </w:r>
+                  <w:r>
+                    <w:rPr>
+                      <w:rFonts w:hint="cs"/>
+                      <w:rtl/>
+                    </w:rPr>
+                    <w:t xml:space="preserve"> כל הנשים הקשורות ל..</w:t>
+                  </w:r>
+                </w:p>
+                <w:p>
+                  <w:pPr>
+                    <w:rPr>
+                      <w:rtl/>
+                    </w:rPr>
+                  </w:pPr>
+                  <w:r>
+                    <w:rPr>
+                      <w:rFonts w:hint="cs"/>
+                      <w:rtl/>
+                    </w:rPr>
+                    <w:t xml:space="preserve">המטרה  להכיר את הנשים בתנך </w:t>
+                  </w:r>
+                </w:p>
+                <w:p>
+                  <w:pPr>
+                    <w:rPr>
+                      <w:rtl/>
+                    </w:rPr>
+                  </w:pPr>
+                  <w:r>
+                    <w:rPr>
+                      <w:rFonts w:hint="cs"/>
+                      <w:rtl/>
+                    </w:rPr>
+                    <w:t>אינציקלופדיה אינפורמטיבית</w:t>
+                  </w:r>
+                </w:p>
+                <w:p>
+                  <w:pPr>
+                    <w:rPr>
+                      <w:rtl/>
+                    </w:rPr>
+                  </w:pPr>
+                </w:p>
+                <w:p/>
               </w:txbxContent>
             </v:textbox>
             <w10:wrap anchorx="page"/>
@@ -3771,7 +3948,7 @@
 </file>
 
 <file path=word/numbering.xml><?xml version="1.0" encoding="utf-8"?>
-<w:numbering xmlns:ve="http://schemas.openxmlformats.org/markup-compatibility/2006" xmlns:o="urn:schemas-microsoft-com:office:office" xmlns:r="http://schemas.openxmlformats.org/officeDocument/2006/relationships" xmlns:m="http://schemas.openxmlformats.org/officeDocument/2006/math" xmlns:v="urn:schemas-microsoft-com:vml" xmlns:wp="http://schemas.openxmlformats.org/drawingml/2006/wordprocessingDrawing" xmlns:w10="urn:schemas-microsoft-com:office:word" xmlns:w="http://schemas.openxmlformats.org/wordprocessingml/2006/main" xmlns:wne="http://schemas.microsoft.com/office/word/2006/wordml">
+<w:numbering xmlns:wpc="http://schemas.microsoft.com/office/word/2010/wordprocessingCanvas" xmlns:mc="http://schemas.openxmlformats.org/markup-compatibility/2006" xmlns:o="urn:schemas-microsoft-com:office:office" xmlns:r="http://schemas.openxmlformats.org/officeDocument/2006/relationships" xmlns:m="http://schemas.openxmlformats.org/officeDocument/2006/math" xmlns:v="urn:schemas-microsoft-com:vml" xmlns:wp14="http://schemas.microsoft.com/office/word/2010/wordprocessingDrawing" xmlns:wp="http://schemas.openxmlformats.org/drawingml/2006/wordprocessingDrawing" xmlns:w10="urn:schemas-microsoft-com:office:word" xmlns:w="http://schemas.openxmlformats.org/wordprocessingml/2006/main" xmlns:w14="http://schemas.microsoft.com/office/word/2010/wordml" xmlns:wpg="http://schemas.microsoft.com/office/word/2010/wordprocessingGroup" xmlns:wpi="http://schemas.microsoft.com/office/word/2010/wordprocessingInk" xmlns:wne="http://schemas.microsoft.com/office/word/2006/wordml" xmlns:wps="http://schemas.microsoft.com/office/word/2010/wordprocessingShape" mc:Ignorable="w14 wp14">
   <w:abstractNum w:abstractNumId="0">
     <w:nsid w:val="46934667"/>
     <w:multiLevelType w:val="hybridMultilevel"/>
@@ -4053,7 +4230,7 @@
 </file>
 
 <file path=word/styles.xml><?xml version="1.0" encoding="utf-8"?>
-<w:styles xmlns:r="http://schemas.openxmlformats.org/officeDocument/2006/relationships" xmlns:w="http://schemas.openxmlformats.org/wordprocessingml/2006/main">
+<w:styles xmlns:mc="http://schemas.openxmlformats.org/markup-compatibility/2006" xmlns:r="http://schemas.openxmlformats.org/officeDocument/2006/relationships" xmlns:w="http://schemas.openxmlformats.org/wordprocessingml/2006/main" xmlns:w14="http://schemas.microsoft.com/office/word/2010/wordml" mc:Ignorable="w14">
   <w:docDefaults>
     <w:rPrDefault>
       <w:rPr>
@@ -4227,7 +4404,6 @@
     <w:uiPriority w:val="99"/>
     <w:semiHidden/>
     <w:unhideWhenUsed/>
-    <w:qFormat/>
     <w:tblPr>
       <w:tblInd w:w="0" w:type="dxa"/>
       <w:tblCellMar>
@@ -4307,6 +4483,199 @@
       <w:color w:val="0000FF"/>
       <w:u w:val="single"/>
     </w:rPr>
+  </w:style>
+</w:styles>
+</file>
+
+<file path=word/stylesWithEffects.xml><?xml version="1.0" encoding="utf-8"?>
+<w:styles xmlns:wpc="http://schemas.microsoft.com/office/word/2010/wordprocessingCanvas" xmlns:mc="http://schemas.openxmlformats.org/markup-compatibility/2006" xmlns:o="urn:schemas-microsoft-com:office:office" xmlns:r="http://schemas.openxmlformats.org/officeDocument/2006/relationships" xmlns:m="http://schemas.openxmlformats.org/officeDocument/2006/math" xmlns:v="urn:schemas-microsoft-com:vml" xmlns:wp14="http://schemas.microsoft.com/office/word/2010/wordprocessingDrawing" xmlns:wp="http://schemas.openxmlformats.org/drawingml/2006/wordprocessingDrawing" xmlns:w10="urn:schemas-microsoft-com:office:word" xmlns:w="http://schemas.openxmlformats.org/wordprocessingml/2006/main" xmlns:w14="http://schemas.microsoft.com/office/word/2010/wordml" xmlns:wpg="http://schemas.microsoft.com/office/word/2010/wordprocessingGroup" xmlns:wpi="http://schemas.microsoft.com/office/word/2010/wordprocessingInk" xmlns:wne="http://schemas.microsoft.com/office/word/2006/wordml" xmlns:wps="http://schemas.microsoft.com/office/word/2010/wordprocessingShape" mc:Ignorable="w14 wp14">
+  <w:docDefaults>
+    <w:rPrDefault>
+      <w:rPr>
+        <w:rFonts w:asciiTheme="minorHAnsi" w:eastAsiaTheme="minorEastAsia" w:hAnsiTheme="minorHAnsi" w:cstheme="minorBidi"/>
+        <w:sz w:val="22"/>
+        <w:szCs w:val="22"/>
+        <w:lang w:val="en-US" w:eastAsia="en-US" w:bidi="he-IL"/>
+      </w:rPr>
+    </w:rPrDefault>
+    <w:pPrDefault>
+      <w:pPr>
+        <w:spacing w:after="200" w:line="276" w:lineRule="auto"/>
+      </w:pPr>
+    </w:pPrDefault>
+  </w:docDefaults>
+  <w:latentStyles w:defLockedState="0" w:defUIPriority="99" w:defSemiHidden="1" w:defUnhideWhenUsed="1" w:defQFormat="0" w:count="267">
+    <w:lsdException w:name="Normal" w:semiHidden="0" w:uiPriority="0" w:unhideWhenUsed="0" w:qFormat="1"/>
+    <w:lsdException w:name="heading 1" w:semiHidden="0" w:uiPriority="9" w:unhideWhenUsed="0" w:qFormat="1"/>
+    <w:lsdException w:name="heading 2" w:uiPriority="9" w:qFormat="1"/>
+    <w:lsdException w:name="heading 3" w:uiPriority="9" w:qFormat="1"/>
+    <w:lsdException w:name="heading 4" w:uiPriority="9" w:qFormat="1"/>
+    <w:lsdException w:name="heading 5" w:uiPriority="9" w:qFormat="1"/>
+    <w:lsdException w:name="heading 6" w:uiPriority="9" w:qFormat="1"/>
+    <w:lsdException w:name="heading 7" w:uiPriority="9" w:qFormat="1"/>
+    <w:lsdException w:name="heading 8" w:uiPriority="9" w:qFormat="1"/>
+    <w:lsdException w:name="heading 9" w:uiPriority="9" w:qFormat="1"/>
+    <w:lsdException w:name="toc 1" w:uiPriority="39"/>
+    <w:lsdException w:name="toc 2" w:uiPriority="39"/>
+    <w:lsdException w:name="toc 3" w:uiPriority="39"/>
+    <w:lsdException w:name="toc 4" w:uiPriority="39"/>
+    <w:lsdException w:name="toc 5" w:uiPriority="39"/>
+    <w:lsdException w:name="toc 6" w:uiPriority="39"/>
+    <w:lsdException w:name="toc 7" w:uiPriority="39"/>
+    <w:lsdException w:name="toc 8" w:uiPriority="39"/>
+    <w:lsdException w:name="toc 9" w:uiPriority="39"/>
+    <w:lsdException w:name="caption" w:uiPriority="35" w:qFormat="1"/>
+    <w:lsdException w:name="Title" w:semiHidden="0" w:uiPriority="10" w:unhideWhenUsed="0" w:qFormat="1"/>
+    <w:lsdException w:name="Default Paragraph Font" w:uiPriority="1"/>
+    <w:lsdException w:name="Subtitle" w:semiHidden="0" w:uiPriority="11" w:unhideWhenUsed="0" w:qFormat="1"/>
+    <w:lsdException w:name="Strong" w:semiHidden="0" w:uiPriority="22" w:unhideWhenUsed="0" w:qFormat="1"/>
+    <w:lsdException w:name="Emphasis" w:semiHidden="0" w:uiPriority="20" w:unhideWhenUsed="0" w:qFormat="1"/>
+    <w:lsdException w:name="Table Grid" w:semiHidden="0" w:uiPriority="59" w:unhideWhenUsed="0"/>
+    <w:lsdException w:name="Placeholder Text" w:unhideWhenUsed="0"/>
+    <w:lsdException w:name="No Spacing" w:semiHidden="0" w:uiPriority="1" w:unhideWhenUsed="0" w:qFormat="1"/>
+    <w:lsdException w:name="Light Shading" w:semiHidden="0" w:uiPriority="60" w:unhideWhenUsed="0"/>
+    <w:lsdException w:name="Light List" w:semiHidden="0" w:uiPriority="61" w:unhideWhenUsed="0"/>
+    <w:lsdException w:name="Light Grid" w:semiHidden="0" w:uiPriority="62" w:unhideWhenUsed="0"/>
+    <w:lsdException w:name="Medium Shading 1" w:semiHidden="0" w:uiPriority="63" w:unhideWhenUsed="0"/>
+    <w:lsdException w:name="Medium Shading 2" w:semiHidden="0" w:uiPriority="64" w:unhideWhenUsed="0"/>
+    <w:lsdException w:name="Medium List 1" w:semiHidden="0" w:uiPriority="65" w:unhideWhenUsed="0"/>
+    <w:lsdException w:name="Medium List 2" w:semiHidden="0" w:uiPriority="66" w:unhideWhenUsed="0"/>
+    <w:lsdException w:name="Medium Grid 1" w:semiHidden="0" w:uiPriority="67" w:unhideWhenUsed="0"/>
+    <w:lsdException w:name="Medium Grid 2" w:semiHidden="0" w:uiPriority="68" w:unhideWhenUsed="0"/>
+    <w:lsdException w:name="Medium Grid 3" w:semiHidden="0" w:uiPriority="69" w:unhideWhenUsed="0"/>
+    <w:lsdException w:name="Dark List" w:semiHidden="0" w:uiPriority="70" w:unhideWhenUsed="0"/>
+    <w:lsdException w:name="Colorful Shading" w:semiHidden="0" w:uiPriority="71" w:unhideWhenUsed="0"/>
+    <w:lsdException w:name="Colorful List" w:semiHidden="0" w:uiPriority="72" w:unhideWhenUsed="0"/>
+    <w:lsdException w:name="Colorful Grid" w:semiHidden="0" w:uiPriority="73" w:unhideWhenUsed="0"/>
+    <w:lsdException w:name="Light Shading Accent 1" w:semiHidden="0" w:uiPriority="60" w:unhideWhenUsed="0"/>
+    <w:lsdException w:name="Light List Accent 1" w:semiHidden="0" w:uiPriority="61" w:unhideWhenUsed="0"/>
+    <w:lsdException w:name="Light Grid Accent 1" w:semiHidden="0" w:uiPriority="62" w:unhideWhenUsed="0"/>
+    <w:lsdException w:name="Medium Shading 1 Accent 1" w:semiHidden="0" w:uiPriority="63" w:unhideWhenUsed="0"/>
+    <w:lsdException w:name="Medium Shading 2 Accent 1" w:semiHidden="0" w:uiPriority="64" w:unhideWhenUsed="0"/>
+    <w:lsdException w:name="Medium List 1 Accent 1" w:semiHidden="0" w:uiPriority="65" w:unhideWhenUsed="0"/>
+    <w:lsdException w:name="Revision" w:unhideWhenUsed="0"/>
+    <w:lsdException w:name="List Paragraph" w:semiHidden="0" w:uiPriority="34" w:unhideWhenUsed="0" w:qFormat="1"/>
+    <w:lsdException w:name="Quote" w:semiHidden="0" w:uiPriority="29" w:unhideWhenUsed="0" w:qFormat="1"/>
+    <w:lsdException w:name="Intense Quote" w:semiHidden="0" w:uiPriority="30" w:unhideWhenUsed="0" w:qFormat="1"/>
+    <w:lsdException w:name="Medium List 2 Accent 1" w:semiHidden="0" w:uiPriority="66" w:unhideWhenUsed="0"/>
+    <w:lsdException w:name="Medium Grid 1 Accent 1" w:semiHidden="0" w:uiPriority="67" w:unhideWhenUsed="0"/>
+    <w:lsdException w:name="Medium Grid 2 Accent 1" w:semiHidden="0" w:uiPriority="68" w:unhideWhenUsed="0"/>
+    <w:lsdException w:name="Medium Grid 3 Accent 1" w:semiHidden="0" w:uiPriority="69" w:unhideWhenUsed="0"/>
+    <w:lsdException w:name="Dark List Accent 1" w:semiHidden="0" w:uiPriority="70" w:unhideWhenUsed="0"/>
+    <w:lsdException w:name="Colorful Shading Accent 1" w:semiHidden="0" w:uiPriority="71" w:unhideWhenUsed="0"/>
+    <w:lsdException w:name="Colorful List Accent 1" w:semiHidden="0" w:uiPriority="72" w:unhideWhenUsed="0"/>
+    <w:lsdException w:name="Colorful Grid Accent 1" w:semiHidden="0" w:uiPriority="73" w:unhideWhenUsed="0"/>
+    <w:lsdException w:name="Light Shading Accent 2" w:semiHidden="0" w:uiPriority="60" w:unhideWhenUsed="0"/>
+    <w:lsdException w:name="Light List Accent 2" w:semiHidden="0" w:uiPriority="61" w:unhideWhenUsed="0"/>
+    <w:lsdException w:name="Light Grid Accent 2" w:semiHidden="0" w:uiPriority="62" w:unhideWhenUsed="0"/>
+    <w:lsdException w:name="Medium Shading 1 Accent 2" w:semiHidden="0" w:uiPriority="63" w:unhideWhenUsed="0"/>
+    <w:lsdException w:name="Medium Shading 2 Accent 2" w:semiHidden="0" w:uiPriority="64" w:unhideWhenUsed="0"/>
+    <w:lsdException w:name="Medium List 1 Accent 2" w:semiHidden="0" w:uiPriority="65" w:unhideWhenUsed="0"/>
+    <w:lsdException w:name="Medium List 2 Accent 2" w:semiHidden="0" w:uiPriority="66" w:unhideWhenUsed="0"/>
+    <w:lsdException w:name="Medium Grid 1 Accent 2" w:semiHidden="0" w:uiPriority="67" w:unhideWhenUsed="0"/>
+    <w:lsdException w:name="Medium Grid 2 Accent 2" w:semiHidden="0" w:uiPriority="68" w:unhideWhenUsed="0"/>
+    <w:lsdException w:name="Medium Grid 3 Accent 2" w:semiHidden="0" w:uiPriority="69" w:unhideWhenUsed="0"/>
+    <w:lsdException w:name="Dark List Accent 2" w:semiHidden="0" w:uiPriority="70" w:unhideWhenUsed="0"/>
+    <w:lsdException w:name="Colorful Shading Accent 2" w:semiHidden="0" w:uiPriority="71" w:unhideWhenUsed="0"/>
+    <w:lsdException w:name="Colorful List Accent 2" w:semiHidden="0" w:uiPriority="72" w:unhideWhenUsed="0"/>
+    <w:lsdException w:name="Colorful Grid Accent 2" w:semiHidden="0" w:uiPriority="73" w:unhideWhenUsed="0"/>
+    <w:lsdException w:name="Light Shading Accent 3" w:semiHidden="0" w:uiPriority="60" w:unhideWhenUsed="0"/>
+    <w:lsdException w:name="Light List Accent 3" w:semiHidden="0" w:uiPriority="61" w:unhideWhenUsed="0"/>
+    <w:lsdException w:name="Light Grid Accent 3" w:semiHidden="0" w:uiPriority="62" w:unhideWhenUsed="0"/>
+    <w:lsdException w:name="Medium Shading 1 Accent 3" w:semiHidden="0" w:uiPriority="63" w:unhideWhenUsed="0"/>
+    <w:lsdException w:name="Medium Shading 2 Accent 3" w:semiHidden="0" w:uiPriority="64" w:unhideWhenUsed="0"/>
+    <w:lsdException w:name="Medium List 1 Accent 3" w:semiHidden="0" w:uiPriority="65" w:unhideWhenUsed="0"/>
+    <w:lsdException w:name="Medium List 2 Accent 3" w:semiHidden="0" w:uiPriority="66" w:unhideWhenUsed="0"/>
+    <w:lsdException w:name="Medium Grid 1 Accent 3" w:semiHidden="0" w:uiPriority="67" w:unhideWhenUsed="0"/>
+    <w:lsdException w:name="Medium Grid 2 Accent 3" w:semiHidden="0" w:uiPriority="68" w:unhideWhenUsed="0"/>
+    <w:lsdException w:name="Medium Grid 3 Accent 3" w:semiHidden="0" w:uiPriority="69" w:unhideWhenUsed="0"/>
+    <w:lsdException w:name="Dark List Accent 3" w:semiHidden="0" w:uiPriority="70" w:unhideWhenUsed="0"/>
+    <w:lsdException w:name="Colorful Shading Accent 3" w:semiHidden="0" w:uiPriority="71" w:unhideWhenUsed="0"/>
+    <w:lsdException w:name="Colorful List Accent 3" w:semiHidden="0" w:uiPriority="72" w:unhideWhenUsed="0"/>
+    <w:lsdException w:name="Colorful Grid Accent 3" w:semiHidden="0" w:uiPriority="73" w:unhideWhenUsed="0"/>
+    <w:lsdException w:name="Light Shading Accent 4" w:semiHidden="0" w:uiPriority="60" w:unhideWhenUsed="0"/>
+    <w:lsdException w:name="Light List Accent 4" w:semiHidden="0" w:uiPriority="61" w:unhideWhenUsed="0"/>
+    <w:lsdException w:name="Light Grid Accent 4" w:semiHidden="0" w:uiPriority="62" w:unhideWhenUsed="0"/>
+    <w:lsdException w:name="Medium Shading 1 Accent 4" w:semiHidden="0" w:uiPriority="63" w:unhideWhenUsed="0"/>
+    <w:lsdException w:name="Medium Shading 2 Accent 4" w:semiHidden="0" w:uiPriority="64" w:unhideWhenUsed="0"/>
+    <w:lsdException w:name="Medium List 1 Accent 4" w:semiHidden="0" w:uiPriority="65" w:unhideWhenUsed="0"/>
+    <w:lsdException w:name="Medium List 2 Accent 4" w:semiHidden="0" w:uiPriority="66" w:unhideWhenUsed="0"/>
+    <w:lsdException w:name="Medium Grid 1 Accent 4" w:semiHidden="0" w:uiPriority="67" w:unhideWhenUsed="0"/>
+    <w:lsdException w:name="Medium Grid 2 Accent 4" w:semiHidden="0" w:uiPriority="68" w:unhideWhenUsed="0"/>
+    <w:lsdException w:name="Medium Grid 3 Accent 4" w:semiHidden="0" w:uiPriority="69" w:unhideWhenUsed="0"/>
+    <w:lsdException w:name="Dark List Accent 4" w:semiHidden="0" w:uiPriority="70" w:unhideWhenUsed="0"/>
+    <w:lsdException w:name="Colorful Shading Accent 4" w:semiHidden="0" w:uiPriority="71" w:unhideWhenUsed="0"/>
+    <w:lsdException w:name="Colorful List Accent 4" w:semiHidden="0" w:uiPriority="72" w:unhideWhenUsed="0"/>
+    <w:lsdException w:name="Colorful Grid Accent 4" w:semiHidden="0" w:uiPriority="73" w:unhideWhenUsed="0"/>
+    <w:lsdException w:name="Light Shading Accent 5" w:semiHidden="0" w:uiPriority="60" w:unhideWhenUsed="0"/>
+    <w:lsdException w:name="Light List Accent 5" w:semiHidden="0" w:uiPriority="61" w:unhideWhenUsed="0"/>
+    <w:lsdException w:name="Light Grid Accent 5" w:semiHidden="0" w:uiPriority="62" w:unhideWhenUsed="0"/>
+    <w:lsdException w:name="Medium Shading 1 Accent 5" w:semiHidden="0" w:uiPriority="63" w:unhideWhenUsed="0"/>
+    <w:lsdException w:name="Medium Shading 2 Accent 5" w:semiHidden="0" w:uiPriority="64" w:unhideWhenUsed="0"/>
+    <w:lsdException w:name="Medium List 1 Accent 5" w:semiHidden="0" w:uiPriority="65" w:unhideWhenUsed="0"/>
+    <w:lsdException w:name="Medium List 2 Accent 5" w:semiHidden="0" w:uiPriority="66" w:unhideWhenUsed="0"/>
+    <w:lsdException w:name="Medium Grid 1 Accent 5" w:semiHidden="0" w:uiPriority="67" w:unhideWhenUsed="0"/>
+    <w:lsdException w:name="Medium Grid 2 Accent 5" w:semiHidden="0" w:uiPriority="68" w:unhideWhenUsed="0"/>
+    <w:lsdException w:name="Medium Grid 3 Accent 5" w:semiHidden="0" w:uiPriority="69" w:unhideWhenUsed="0"/>
+    <w:lsdException w:name="Dark List Accent 5" w:semiHidden="0" w:uiPriority="70" w:unhideWhenUsed="0"/>
+    <w:lsdException w:name="Colorful Shading Accent 5" w:semiHidden="0" w:uiPriority="71" w:unhideWhenUsed="0"/>
+    <w:lsdException w:name="Colorful List Accent 5" w:semiHidden="0" w:uiPriority="72" w:unhideWhenUsed="0"/>
+    <w:lsdException w:name="Colorful Grid Accent 5" w:semiHidden="0" w:uiPriority="73" w:unhideWhenUsed="0"/>
+    <w:lsdException w:name="Light Shading Accent 6" w:semiHidden="0" w:uiPriority="60" w:unhideWhenUsed="0"/>
+    <w:lsdException w:name="Light List Accent 6" w:semiHidden="0" w:uiPriority="61" w:unhideWhenUsed="0"/>
+    <w:lsdException w:name="Light Grid Accent 6" w:semiHidden="0" w:uiPriority="62" w:unhideWhenUsed="0"/>
+    <w:lsdException w:name="Medium Shading 1 Accent 6" w:semiHidden="0" w:uiPriority="63" w:unhideWhenUsed="0"/>
+    <w:lsdException w:name="Medium Shading 2 Accent 6" w:semiHidden="0" w:uiPriority="64" w:unhideWhenUsed="0"/>
+    <w:lsdException w:name="Medium List 1 Accent 6" w:semiHidden="0" w:uiPriority="65" w:unhideWhenUsed="0"/>
+    <w:lsdException w:name="Medium List 2 Accent 6" w:semiHidden="0" w:uiPriority="66" w:unhideWhenUsed="0"/>
+    <w:lsdException w:name="Medium Grid 1 Accent 6" w:semiHidden="0" w:uiPriority="67" w:unhideWhenUsed="0"/>
+    <w:lsdException w:name="Medium Grid 2 Accent 6" w:semiHidden="0" w:uiPriority="68" w:unhideWhenUsed="0"/>
+    <w:lsdException w:name="Medium Grid 3 Accent 6" w:semiHidden="0" w:uiPriority="69" w:unhideWhenUsed="0"/>
+    <w:lsdException w:name="Dark List Accent 6" w:semiHidden="0" w:uiPriority="70" w:unhideWhenUsed="0"/>
+    <w:lsdException w:name="Colorful Shading Accent 6" w:semiHidden="0" w:uiPriority="71" w:unhideWhenUsed="0"/>
+    <w:lsdException w:name="Colorful List Accent 6" w:semiHidden="0" w:uiPriority="72" w:unhideWhenUsed="0"/>
+    <w:lsdException w:name="Colorful Grid Accent 6" w:semiHidden="0" w:uiPriority="73" w:unhideWhenUsed="0"/>
+    <w:lsdException w:name="Subtle Emphasis" w:semiHidden="0" w:uiPriority="19" w:unhideWhenUsed="0" w:qFormat="1"/>
+    <w:lsdException w:name="Intense Emphasis" w:semiHidden="0" w:uiPriority="21" w:unhideWhenUsed="0" w:qFormat="1"/>
+    <w:lsdException w:name="Subtle Reference" w:semiHidden="0" w:uiPriority="31" w:unhideWhenUsed="0" w:qFormat="1"/>
+    <w:lsdException w:name="Intense Reference" w:semiHidden="0" w:uiPriority="32" w:unhideWhenUsed="0" w:qFormat="1"/>
+    <w:lsdException w:name="Book Title" w:semiHidden="0" w:uiPriority="33" w:unhideWhenUsed="0" w:qFormat="1"/>
+    <w:lsdException w:name="Bibliography" w:uiPriority="37"/>
+    <w:lsdException w:name="TOC Heading" w:uiPriority="39" w:qFormat="1"/>
+  </w:latentStyles>
+  <w:style w:type="paragraph" w:default="1" w:styleId="a">
+    <w:name w:val="Normal"/>
+    <w:qFormat/>
+    <w:pPr>
+      <w:bidi/>
+    </w:pPr>
+  </w:style>
+  <w:style w:type="character" w:default="1" w:styleId="a0">
+    <w:name w:val="Default Paragraph Font"/>
+    <w:uiPriority w:val="1"/>
+    <w:semiHidden/>
+    <w:unhideWhenUsed/>
+  </w:style>
+  <w:style w:type="table" w:default="1" w:styleId="a1">
+    <w:name w:val="Normal Table"/>
+    <w:uiPriority w:val="99"/>
+    <w:semiHidden/>
+    <w:unhideWhenUsed/>
+    <w:tblPr>
+      <w:tblInd w:w="0" w:type="dxa"/>
+      <w:tblCellMar>
+        <w:top w:w="0" w:type="dxa"/>
+        <w:left w:w="108" w:type="dxa"/>
+        <w:bottom w:w="0" w:type="dxa"/>
+        <w:right w:w="108" w:type="dxa"/>
+      </w:tblCellMar>
+    </w:tblPr>
+  </w:style>
+  <w:style w:type="numbering" w:default="1" w:styleId="a2">
+    <w:name w:val="No List"/>
+    <w:uiPriority w:val="99"/>
+    <w:semiHidden/>
+    <w:unhideWhenUsed/>
   </w:style>
 </w:styles>
 </file>
@@ -4599,7 +4968,7 @@
 </file>
 
 <file path=customXml/itemProps1.xml><?xml version="1.0" encoding="utf-8"?>
-<ds:datastoreItem xmlns:ds="http://schemas.openxmlformats.org/officeDocument/2006/customXml" ds:itemID="{A87BEA31-8BA7-4FB0-8858-C327AE19329D}">
+<ds:datastoreItem xmlns:ds="http://schemas.openxmlformats.org/officeDocument/2006/customXml" ds:itemID="{C35A1A41-4118-4F5C-B3CE-A9B4AD511850}">
   <ds:schemaRefs>
     <ds:schemaRef ds:uri="http://schemas.openxmlformats.org/officeDocument/2006/bibliography"/>
   </ds:schemaRefs>

</xml_diff>